<commit_message>
menubar for mobile can now be closed.
</commit_message>
<xml_diff>
--- a/Web Applications Project Document.docx
+++ b/Web Applications Project Document.docx
@@ -1,99 +1,26 @@
 
 <file path=word/document.xml><?xml version="1.0" encoding="utf-8"?>
-<w:document xmlns:wpc="http://schemas.microsoft.com/office/word/2010/wordprocessingCanvas" xmlns:cx="http://schemas.microsoft.com/office/drawing/2014/chartex" xmlns:mc="http://schemas.openxmlformats.org/markup-compatibility/2006" xmlns:o="urn:schemas-microsoft-com:office:office" xmlns:r="http://schemas.openxmlformats.org/officeDocument/2006/relationships" xmlns:m="http://schemas.openxmlformats.org/officeDocument/2006/math" xmlns:v="urn:schemas-microsoft-com:vml" xmlns:wp14="http://schemas.microsoft.com/office/word/2010/wordprocessingDrawing" xmlns:wp="http://schemas.openxmlformats.org/drawingml/2006/wordprocessingDrawing" xmlns:w10="urn:schemas-microsoft-com:office:word" xmlns:w="http://schemas.openxmlformats.org/wordprocessingml/2006/main" xmlns:w14="http://schemas.microsoft.com/office/word/2010/wordml" xmlns:w15="http://schemas.microsoft.com/office/word/2012/wordml" xmlns:w16se="http://schemas.microsoft.com/office/word/2015/wordml/symex" xmlns:wpg="http://schemas.microsoft.com/office/word/2010/wordprocessingGroup" xmlns:wpi="http://schemas.microsoft.com/office/word/2010/wordprocessingInk" xmlns:wne="http://schemas.microsoft.com/office/word/2006/wordml" xmlns:wps="http://schemas.microsoft.com/office/word/2010/wordprocessingShape" mc:Ignorable="w14 w15 w16se wp14">
+<w:document xmlns:wpc="http://schemas.microsoft.com/office/word/2010/wordprocessingCanvas" xmlns:cx="http://schemas.microsoft.com/office/drawing/2014/chartex" xmlns:cx1="http://schemas.microsoft.com/office/drawing/2015/9/8/chartex" xmlns:cx2="http://schemas.microsoft.com/office/drawing/2015/10/21/chartex" xmlns:cx3="http://schemas.microsoft.com/office/drawing/2016/5/9/chartex" xmlns:cx4="http://schemas.microsoft.com/office/drawing/2016/5/10/chartex" xmlns:cx5="http://schemas.microsoft.com/office/drawing/2016/5/11/chartex" xmlns:mc="http://schemas.openxmlformats.org/markup-compatibility/2006" xmlns:o="urn:schemas-microsoft-com:office:office" xmlns:r="http://schemas.openxmlformats.org/officeDocument/2006/relationships" xmlns:m="http://schemas.openxmlformats.org/officeDocument/2006/math" xmlns:v="urn:schemas-microsoft-com:vml" xmlns:wp14="http://schemas.microsoft.com/office/word/2010/wordprocessingDrawing" xmlns:wp="http://schemas.openxmlformats.org/drawingml/2006/wordprocessingDrawing" xmlns:w10="urn:schemas-microsoft-com:office:word" xmlns:w="http://schemas.openxmlformats.org/wordprocessingml/2006/main" xmlns:w14="http://schemas.microsoft.com/office/word/2010/wordml" xmlns:w15="http://schemas.microsoft.com/office/word/2012/wordml" xmlns:w16se="http://schemas.microsoft.com/office/word/2015/wordml/symex" xmlns:wpg="http://schemas.microsoft.com/office/word/2010/wordprocessingGroup" xmlns:wpi="http://schemas.microsoft.com/office/word/2010/wordprocessingInk" xmlns:wne="http://schemas.microsoft.com/office/word/2006/wordml" xmlns:wps="http://schemas.microsoft.com/office/word/2010/wordprocessingShape" mc:Ignorable="w14 w15 w16se wp14">
   <w:body>
     <w:p>
       <w:pPr>
         <w:pStyle w:val="Title"/>
       </w:pPr>
-      <w:bookmarkStart w:id="0" w:name="_GoBack"/>
-      <w:bookmarkEnd w:id="0"/>
       <w:r>
         <w:t xml:space="preserve">Web Applications Project </w:t>
       </w:r>
     </w:p>
     <w:p/>
-    <w:p/>
-    <w:p>
-      <w:pPr>
-        <w:numPr>
-          <w:ilvl w:val="0"/>
-          <w:numId w:val="1"/>
-        </w:numPr>
-      </w:pPr>
-      <w:r>
-        <w:t xml:space="preserve">Who are the target audience of </w:t>
-      </w:r>
-      <w:r>
-        <w:t>the website</w:t>
-      </w:r>
-      <w:r>
-        <w:t>?</w:t>
-      </w:r>
-      <w:r>
-        <w:t xml:space="preserve"> </w:t>
-      </w:r>
-    </w:p>
-    <w:p>
-      <w:pPr>
-        <w:numPr>
-          <w:ilvl w:val="0"/>
-          <w:numId w:val="1"/>
-        </w:numPr>
-      </w:pPr>
-      <w:r>
-        <w:t>The intended goals and objectives of the web site.</w:t>
-      </w:r>
-    </w:p>
-    <w:p>
-      <w:pPr>
-        <w:numPr>
-          <w:ilvl w:val="0"/>
-          <w:numId w:val="1"/>
-        </w:numPr>
-      </w:pPr>
-      <w:r>
-        <w:t xml:space="preserve">The technologies that you intend to incorporate into the design of the site (software and hardware), including server and hosting options. </w:t>
-      </w:r>
-    </w:p>
-    <w:p>
-      <w:pPr>
-        <w:numPr>
-          <w:ilvl w:val="0"/>
-          <w:numId w:val="1"/>
-        </w:numPr>
-      </w:pPr>
-      <w:r>
-        <w:t>Strategies for how you would increase the companies’ social media presence and your Search Engine Optimization strategies.</w:t>
-      </w:r>
-    </w:p>
-    <w:p/>
-    <w:p>
-      <w:pPr>
-        <w:pStyle w:val="ListParagraph"/>
-        <w:numPr>
-          <w:ilvl w:val="0"/>
-          <w:numId w:val="2"/>
-        </w:numPr>
-      </w:pPr>
-      <w:r>
-        <w:t>Setup Node.js with Express.js and Firebase as a storage</w:t>
-      </w:r>
-    </w:p>
-    <w:p>
-      <w:pPr>
-        <w:pStyle w:val="ListParagraph"/>
-        <w:numPr>
-          <w:ilvl w:val="1"/>
-          <w:numId w:val="2"/>
-        </w:numPr>
-      </w:pPr>
+    <w:p>
+      <w:r>
+        <w:t xml:space="preserve">Read general information about the webpage at </w:t>
+      </w:r>
       <w:hyperlink r:id="rId5" w:history="1">
         <w:r>
           <w:rPr>
             <w:rStyle w:val="Hyperlink"/>
           </w:rPr>
-          <w:t>https://www.packtpub.com/books/content/angularjs-nodejs-and-firebase-startup-web-developers-toolkit</w:t>
+          <w:t>https://github.com/Jeyloh/greenbox/</w:t>
         </w:r>
       </w:hyperlink>
       <w:r>
@@ -105,50 +32,204 @@
         <w:pStyle w:val="ListParagraph"/>
         <w:numPr>
           <w:ilvl w:val="0"/>
-          <w:numId w:val="2"/>
-        </w:numPr>
-      </w:pPr>
-      <w:r>
-        <w:t>Front end</w:t>
+          <w:numId w:val="4"/>
+        </w:numPr>
+      </w:pPr>
+      <w:r>
+        <w:t xml:space="preserve">In the read.me you will find general information about the project. It is hosted at Heroku and a link is provided there.  </w:t>
+      </w:r>
+    </w:p>
+    <w:p/>
+    <w:p>
+      <w:pPr>
+        <w:rPr>
+          <w:b/>
+        </w:rPr>
+      </w:pPr>
+      <w:r>
+        <w:rPr>
+          <w:b/>
+        </w:rPr>
+        <w:t xml:space="preserve">Who are the target audience of the website? </w:t>
       </w:r>
     </w:p>
     <w:p>
       <w:pPr>
         <w:pStyle w:val="ListParagraph"/>
         <w:numPr>
-          <w:ilvl w:val="1"/>
-          <w:numId w:val="2"/>
-        </w:numPr>
-      </w:pPr>
-      <w:r>
-        <w:t xml:space="preserve">Twitter bootstrap, Less, Angular, </w:t>
+          <w:ilvl w:val="0"/>
+          <w:numId w:val="3"/>
+        </w:numPr>
+      </w:pPr>
+      <w:r>
+        <w:t xml:space="preserve">I will design the webpage for </w:t>
+      </w:r>
+      <w:r>
+        <w:t xml:space="preserve">users who are up for </w:t>
+      </w:r>
+    </w:p>
+    <w:p/>
+    <w:p>
+      <w:pPr>
+        <w:rPr>
+          <w:b/>
+        </w:rPr>
+      </w:pPr>
+      <w:r>
+        <w:rPr>
+          <w:b/>
+        </w:rPr>
+        <w:t>The intended goals and objectives of the web site.</w:t>
+      </w:r>
+    </w:p>
+    <w:p>
+      <w:pPr>
+        <w:pStyle w:val="ListParagraph"/>
+        <w:numPr>
+          <w:ilvl w:val="0"/>
+          <w:numId w:val="3"/>
+        </w:numPr>
+        <w:rPr>
+          <w:b/>
+        </w:rPr>
+      </w:pPr>
+      <w:r>
+        <w:t xml:space="preserve">Shopping page </w:t>
+      </w:r>
+    </w:p>
+    <w:p>
+      <w:pPr>
+        <w:ind w:left="360"/>
+        <w:rPr>
+          <w:b/>
+        </w:rPr>
+      </w:pPr>
+    </w:p>
+    <w:p>
+      <w:pPr>
+        <w:rPr>
+          <w:b/>
+        </w:rPr>
+      </w:pPr>
+      <w:r>
+        <w:rPr>
+          <w:b/>
+        </w:rPr>
+        <w:t>T</w:t>
+      </w:r>
+      <w:r>
+        <w:rPr>
+          <w:b/>
+        </w:rPr>
+        <w:t xml:space="preserve">he technologies that you intend to incorporate into the design of the site (software and hardware), including server and hosting options. </w:t>
+      </w:r>
+    </w:p>
+    <w:p>
+      <w:pPr>
+        <w:pStyle w:val="ListParagraph"/>
+        <w:numPr>
+          <w:ilvl w:val="0"/>
+          <w:numId w:val="3"/>
+        </w:numPr>
+        <w:rPr>
+          <w:b/>
+        </w:rPr>
+      </w:pPr>
+      <w:r>
+        <w:t>HTML CSS JS</w:t>
+      </w:r>
+    </w:p>
+    <w:p>
+      <w:pPr>
+        <w:pStyle w:val="ListParagraph"/>
+        <w:numPr>
+          <w:ilvl w:val="0"/>
+          <w:numId w:val="3"/>
+        </w:numPr>
+        <w:rPr>
+          <w:b/>
+        </w:rPr>
+      </w:pPr>
+      <w:r>
+        <w:t xml:space="preserve">Bootstrap, </w:t>
       </w:r>
       <w:proofErr w:type="spellStart"/>
       <w:r>
-        <w:t>jquery</w:t>
+        <w:t>Jquery</w:t>
       </w:r>
       <w:proofErr w:type="spellEnd"/>
-      <w:r>
-        <w:t xml:space="preserve"> as front end</w:t>
-      </w:r>
     </w:p>
     <w:p>
       <w:pPr>
         <w:pStyle w:val="ListParagraph"/>
         <w:numPr>
-          <w:ilvl w:val="1"/>
-          <w:numId w:val="2"/>
-        </w:numPr>
+          <w:ilvl w:val="0"/>
+          <w:numId w:val="3"/>
+        </w:numPr>
+        <w:rPr>
+          <w:b/>
+        </w:rPr>
+      </w:pPr>
+      <w:r>
+        <w:t>Git, Heroku, XAMPP</w:t>
+      </w:r>
+    </w:p>
+    <w:p>
+      <w:pPr>
+        <w:pStyle w:val="ListParagraph"/>
+        <w:numPr>
+          <w:ilvl w:val="0"/>
+          <w:numId w:val="3"/>
+        </w:numPr>
+        <w:rPr>
+          <w:b/>
+        </w:rPr>
+      </w:pPr>
+      <w:r>
+        <w:t xml:space="preserve">MySQL, </w:t>
+      </w:r>
+      <w:proofErr w:type="spellStart"/>
+      <w:r>
+        <w:t>myPhpadmin</w:t>
+      </w:r>
+      <w:proofErr w:type="spellEnd"/>
+    </w:p>
+    <w:p>
+      <w:pPr>
+        <w:rPr>
+          <w:b/>
+        </w:rPr>
+      </w:pPr>
+      <w:r>
+        <w:rPr>
+          <w:b/>
+        </w:rPr>
+        <w:t>Strategies for how you would increase the companies’ social media presence and your Search Engine Optimization strategies.</w:t>
+      </w:r>
+    </w:p>
+    <w:p>
+      <w:pPr>
+        <w:pStyle w:val="ListParagraph"/>
+        <w:numPr>
+          <w:ilvl w:val="0"/>
+          <w:numId w:val="3"/>
+        </w:numPr>
+        <w:rPr>
+          <w:b/>
+        </w:rPr>
       </w:pPr>
       <w:hyperlink r:id="rId6" w:history="1">
         <w:r>
           <w:rPr>
             <w:rStyle w:val="Hyperlink"/>
           </w:rPr>
-          <w:t>https://scotch.io/tutorials/how-to-correctly-use-bootstrapjs-and-angularjs-together</w:t>
+          <w:t>file:///C:/Users/Jorgen/Downloads/search-engine-optimization-starter-guide.pdf</w:t>
         </w:r>
       </w:hyperlink>
       <w:r>
+        <w:rPr>
+          <w:b/>
+        </w:rPr>
         <w:t xml:space="preserve"> </w:t>
       </w:r>
     </w:p>
@@ -156,125 +237,607 @@
       <w:pPr>
         <w:pStyle w:val="ListParagraph"/>
         <w:numPr>
-          <w:ilvl w:val="1"/>
-          <w:numId w:val="2"/>
-        </w:numPr>
-      </w:pPr>
-      <w:r>
-        <w:t xml:space="preserve">Bootstrap.css examples </w:t>
-      </w:r>
+          <w:ilvl w:val="0"/>
+          <w:numId w:val="3"/>
+        </w:numPr>
+        <w:rPr>
+          <w:b/>
+        </w:rPr>
+      </w:pPr>
       <w:hyperlink r:id="rId7" w:history="1">
         <w:r>
           <w:rPr>
             <w:rStyle w:val="Hyperlink"/>
           </w:rPr>
-          <w:t>https://github.com/twbs/bootstrap/tree/v4-dev/docs/exa</w:t>
+          <w:t>https://www.sitepoint.com/seo-trends-in-2016/</w:t>
+        </w:r>
+      </w:hyperlink>
+      <w:r>
+        <w:rPr>
+          <w:b/>
+        </w:rPr>
+        <w:t xml:space="preserve"> </w:t>
+      </w:r>
+    </w:p>
+    <w:p>
+      <w:pPr>
+        <w:rPr>
+          <w:b/>
+        </w:rPr>
+      </w:pPr>
+    </w:p>
+    <w:p>
+      <w:pPr>
+        <w:rPr>
+          <w:b/>
+        </w:rPr>
+      </w:pPr>
+    </w:p>
+    <w:p>
+      <w:pPr>
+        <w:rPr>
+          <w:b/>
+        </w:rPr>
+      </w:pPr>
+      <w:r>
+        <w:rPr>
+          <w:b/>
+        </w:rPr>
+        <w:t>Design</w:t>
+      </w:r>
+    </w:p>
+    <w:p/>
+    <w:p>
+      <w:r>
+        <w:t xml:space="preserve">Very early paper prototypes of </w:t>
+      </w:r>
+      <w:proofErr w:type="spellStart"/>
+      <w:r>
+        <w:t>userpage</w:t>
+      </w:r>
+      <w:proofErr w:type="spellEnd"/>
+      <w:r>
+        <w:t xml:space="preserve"> and </w:t>
+      </w:r>
+      <w:proofErr w:type="spellStart"/>
+      <w:r>
+        <w:t>adminpage</w:t>
+      </w:r>
+      <w:proofErr w:type="spellEnd"/>
+    </w:p>
+    <w:p>
+      <w:pPr>
+        <w:pStyle w:val="ListParagraph"/>
+        <w:numPr>
+          <w:ilvl w:val="0"/>
+          <w:numId w:val="3"/>
+        </w:numPr>
+      </w:pPr>
+      <w:hyperlink r:id="rId8" w:history="1">
+        <w:r>
+          <w:rPr>
+            <w:rStyle w:val="Hyperlink"/>
+          </w:rPr>
+          <w:t>https://goo.gl/photos/7Gd</w:t>
         </w:r>
         <w:r>
           <w:rPr>
             <w:rStyle w:val="Hyperlink"/>
           </w:rPr>
-          <w:t>m</w:t>
+          <w:t>X</w:t>
         </w:r>
         <w:r>
           <w:rPr>
             <w:rStyle w:val="Hyperlink"/>
           </w:rPr>
-          <w:t>ples</w:t>
+          <w:t>uwZEr</w:t>
         </w:r>
-      </w:hyperlink>
-      <w:r>
-        <w:t xml:space="preserve"> </w:t>
-      </w:r>
-    </w:p>
-    <w:p>
-      <w:pPr>
-        <w:pStyle w:val="ListParagraph"/>
-        <w:numPr>
-          <w:ilvl w:val="1"/>
-          <w:numId w:val="2"/>
-        </w:numPr>
-      </w:pPr>
-      <w:r>
-        <w:t xml:space="preserve">Angular </w:t>
-      </w:r>
-      <w:proofErr w:type="spellStart"/>
-      <w:r>
-        <w:t>Quicksetup</w:t>
-      </w:r>
-      <w:proofErr w:type="spellEnd"/>
-      <w:r>
-        <w:t xml:space="preserve"> </w:t>
-      </w:r>
-      <w:hyperlink r:id="rId8" w:history="1">
         <w:r>
           <w:rPr>
             <w:rStyle w:val="Hyperlink"/>
           </w:rPr>
-          <w:t>https://angular.io/docs/ts/latest/quickstart.html at Step 3</w:t>
+          <w:t>X</w:t>
+        </w:r>
+        <w:r>
+          <w:rPr>
+            <w:rStyle w:val="Hyperlink"/>
+          </w:rPr>
+          <w:t>ydPPSW8</w:t>
         </w:r>
       </w:hyperlink>
-    </w:p>
-    <w:p>
-      <w:pPr>
-        <w:pStyle w:val="ListParagraph"/>
-        <w:numPr>
-          <w:ilvl w:val="1"/>
-          <w:numId w:val="2"/>
-        </w:numPr>
-      </w:pPr>
+      <w:r>
+        <w:t xml:space="preserve"> </w:t>
+      </w:r>
+    </w:p>
+    <w:p/>
+    <w:p>
+      <w:r>
+        <w:t xml:space="preserve">Wireframes created only </w:t>
+      </w:r>
+      <w:proofErr w:type="gramStart"/>
+      <w:r>
+        <w:t>days</w:t>
+      </w:r>
+      <w:proofErr w:type="gramEnd"/>
+      <w:r>
+        <w:t xml:space="preserve"> after </w:t>
+      </w:r>
+    </w:p>
+    <w:p>
+      <w:pPr>
+        <w:pStyle w:val="NormalWeb"/>
+        <w:numPr>
+          <w:ilvl w:val="0"/>
+          <w:numId w:val="3"/>
+        </w:numPr>
+        <w:spacing w:before="0" w:beforeAutospacing="0" w:after="240" w:afterAutospacing="0"/>
+        <w:rPr>
+          <w:rFonts w:ascii="Segoe UI" w:hAnsi="Segoe UI" w:cs="Segoe UI"/>
+          <w:color w:val="333333"/>
+        </w:rPr>
+      </w:pPr>
+      <w:r>
+        <w:rPr>
+          <w:rFonts w:ascii="Segoe UI" w:hAnsi="Segoe UI" w:cs="Segoe UI"/>
+          <w:color w:val="333333"/>
+        </w:rPr>
+        <w:t xml:space="preserve">Wireframe </w:t>
+      </w:r>
+      <w:proofErr w:type="spellStart"/>
+      <w:r>
+        <w:rPr>
+          <w:rFonts w:ascii="Segoe UI" w:hAnsi="Segoe UI" w:cs="Segoe UI"/>
+          <w:color w:val="333333"/>
+        </w:rPr>
+        <w:t>Productview</w:t>
+      </w:r>
+      <w:proofErr w:type="spellEnd"/>
+      <w:r>
+        <w:rPr>
+          <w:rFonts w:ascii="Segoe UI" w:hAnsi="Segoe UI" w:cs="Segoe UI"/>
+          <w:color w:val="333333"/>
+        </w:rPr>
+        <w:t>:</w:t>
+      </w:r>
+      <w:r>
+        <w:rPr>
+          <w:rStyle w:val="apple-converted-space"/>
+          <w:rFonts w:ascii="Segoe UI" w:hAnsi="Segoe UI" w:cs="Segoe UI"/>
+          <w:color w:val="333333"/>
+        </w:rPr>
+        <w:t> </w:t>
+      </w:r>
       <w:hyperlink r:id="rId9" w:history="1">
         <w:r>
           <w:rPr>
             <w:rStyle w:val="Hyperlink"/>
+            <w:rFonts w:ascii="Segoe UI" w:hAnsi="Segoe UI" w:cs="Segoe UI"/>
+            <w:color w:val="4078C0"/>
           </w:rPr>
-          <w:t>http://www.w3schools.com/bootstrap/</w:t>
+          <w:t>https://wire</w:t>
+        </w:r>
+        <w:bookmarkStart w:id="0" w:name="_GoBack"/>
+        <w:bookmarkEnd w:id="0"/>
+        <w:r>
+          <w:rPr>
+            <w:rStyle w:val="Hyperlink"/>
+            <w:rFonts w:ascii="Segoe UI" w:hAnsi="Segoe UI" w:cs="Segoe UI"/>
+            <w:color w:val="4078C0"/>
+          </w:rPr>
+          <w:t>frame.cc/Tfe9k0</w:t>
         </w:r>
       </w:hyperlink>
-      <w:r>
-        <w:t xml:space="preserve"> </w:t>
-      </w:r>
-    </w:p>
-    <w:p>
-      <w:pPr>
-        <w:pStyle w:val="ListParagraph"/>
-        <w:numPr>
-          <w:ilvl w:val="1"/>
-          <w:numId w:val="2"/>
-        </w:numPr>
-      </w:pPr>
+    </w:p>
+    <w:p>
+      <w:pPr>
+        <w:pStyle w:val="NormalWeb"/>
+        <w:numPr>
+          <w:ilvl w:val="0"/>
+          <w:numId w:val="3"/>
+        </w:numPr>
+        <w:spacing w:before="0" w:beforeAutospacing="0" w:after="240" w:afterAutospacing="0"/>
+        <w:rPr>
+          <w:rFonts w:ascii="Segoe UI" w:hAnsi="Segoe UI" w:cs="Segoe UI"/>
+          <w:color w:val="333333"/>
+        </w:rPr>
+      </w:pPr>
+      <w:r>
+        <w:rPr>
+          <w:rFonts w:ascii="Segoe UI" w:hAnsi="Segoe UI" w:cs="Segoe UI"/>
+          <w:color w:val="333333"/>
+        </w:rPr>
+        <w:t>Wireframe Mobile:</w:t>
+      </w:r>
+      <w:r>
+        <w:rPr>
+          <w:rStyle w:val="apple-converted-space"/>
+          <w:rFonts w:ascii="Segoe UI" w:hAnsi="Segoe UI" w:cs="Segoe UI"/>
+          <w:color w:val="333333"/>
+        </w:rPr>
+        <w:t> </w:t>
+      </w:r>
       <w:hyperlink r:id="rId10" w:history="1">
         <w:r>
           <w:rPr>
             <w:rStyle w:val="Hyperlink"/>
+            <w:rFonts w:ascii="Segoe UI" w:hAnsi="Segoe UI" w:cs="Segoe UI"/>
+            <w:color w:val="4078C0"/>
           </w:rPr>
-          <w:t>http://www.w3schools.com/angular/default.asp</w:t>
+          <w:t>https://wireframe.cc/3ACC3T</w:t>
         </w:r>
       </w:hyperlink>
-      <w:r>
-        <w:t xml:space="preserve"> </w:t>
+    </w:p>
+    <w:p>
+      <w:pPr>
+        <w:rPr>
+          <w:b/>
+          <w:u w:val="single"/>
+        </w:rPr>
+      </w:pPr>
+      <w:r>
+        <w:rPr>
+          <w:b/>
+          <w:u w:val="single"/>
+        </w:rPr>
+        <w:t>JavaScript</w:t>
+      </w:r>
+      <w:r>
+        <w:rPr>
+          <w:b/>
+          <w:u w:val="single"/>
+        </w:rPr>
+        <w:t xml:space="preserve"> and PHP</w:t>
+      </w:r>
+      <w:r>
+        <w:rPr>
+          <w:b/>
+          <w:u w:val="single"/>
+        </w:rPr>
+        <w:t xml:space="preserve"> Requirements </w:t>
+      </w:r>
+    </w:p>
+    <w:p>
+      <w:pPr>
+        <w:ind w:left="360"/>
+        <w:rPr>
+          <w:b/>
+        </w:rPr>
+      </w:pPr>
+    </w:p>
+    <w:p>
+      <w:pPr>
+        <w:numPr>
+          <w:ilvl w:val="0"/>
+          <w:numId w:val="6"/>
+        </w:numPr>
+      </w:pPr>
+      <w:r>
+        <w:t>The website should be made more interactive/dynamic with the use of JavaScript.</w:t>
+      </w:r>
+    </w:p>
+    <w:p>
+      <w:pPr>
+        <w:numPr>
+          <w:ilvl w:val="0"/>
+          <w:numId w:val="6"/>
+        </w:numPr>
+      </w:pPr>
+      <w:r>
+        <w:t xml:space="preserve">You should include examples </w:t>
+      </w:r>
+      <w:proofErr w:type="gramStart"/>
+      <w:r>
+        <w:t>of  the</w:t>
+      </w:r>
+      <w:proofErr w:type="gramEnd"/>
+      <w:r>
+        <w:t xml:space="preserve"> following</w:t>
+      </w:r>
+    </w:p>
+    <w:p>
+      <w:pPr>
+        <w:numPr>
+          <w:ilvl w:val="1"/>
+          <w:numId w:val="6"/>
+        </w:numPr>
+      </w:pPr>
+      <w:r>
+        <w:t xml:space="preserve">using the </w:t>
+      </w:r>
+      <w:proofErr w:type="spellStart"/>
+      <w:r>
+        <w:t>getElement</w:t>
+      </w:r>
+      <w:proofErr w:type="spellEnd"/>
+      <w:r>
+        <w:t xml:space="preserve"> methods </w:t>
+      </w:r>
+    </w:p>
+    <w:p>
+      <w:pPr>
+        <w:numPr>
+          <w:ilvl w:val="1"/>
+          <w:numId w:val="6"/>
+        </w:numPr>
+      </w:pPr>
+      <w:r>
+        <w:t xml:space="preserve">JavaScript’s </w:t>
+      </w:r>
+      <w:proofErr w:type="spellStart"/>
+      <w:proofErr w:type="gramStart"/>
+      <w:r>
+        <w:t>window.open</w:t>
+      </w:r>
+      <w:proofErr w:type="spellEnd"/>
+      <w:proofErr w:type="gramEnd"/>
+      <w:r>
+        <w:t xml:space="preserve"> (), </w:t>
+      </w:r>
+    </w:p>
+    <w:p>
+      <w:pPr>
+        <w:numPr>
+          <w:ilvl w:val="1"/>
+          <w:numId w:val="6"/>
+        </w:numPr>
+      </w:pPr>
+      <w:proofErr w:type="spellStart"/>
+      <w:r>
+        <w:t>Javascript</w:t>
+      </w:r>
+      <w:proofErr w:type="spellEnd"/>
+      <w:r>
+        <w:t xml:space="preserve"> Events</w:t>
+      </w:r>
+    </w:p>
+    <w:p>
+      <w:pPr>
+        <w:numPr>
+          <w:ilvl w:val="0"/>
+          <w:numId w:val="6"/>
+        </w:numPr>
+      </w:pPr>
+      <w:r>
+        <w:t xml:space="preserve">The feedback page should be fully validated using JavaScript to ensure that the user has filled in all fields and only once validated should be passed onto the relevant </w:t>
+      </w:r>
+      <w:proofErr w:type="spellStart"/>
+      <w:r>
+        <w:t>php</w:t>
+      </w:r>
+      <w:proofErr w:type="spellEnd"/>
+      <w:r>
+        <w:t xml:space="preserve"> file which will generate a report which will display back to the user the information they have just entered. </w:t>
+      </w:r>
+    </w:p>
+    <w:p>
+      <w:pPr>
+        <w:numPr>
+          <w:ilvl w:val="0"/>
+          <w:numId w:val="5"/>
+        </w:numPr>
+      </w:pPr>
+      <w:r>
+        <w:t xml:space="preserve">When the site loads up, the user should be given the option to register </w:t>
+      </w:r>
+    </w:p>
+    <w:p>
+      <w:pPr>
+        <w:numPr>
+          <w:ilvl w:val="1"/>
+          <w:numId w:val="5"/>
+        </w:numPr>
+      </w:pPr>
+      <w:r>
+        <w:lastRenderedPageBreak/>
+        <w:t xml:space="preserve">The register form should ask the user to enter their full name, a valid email address, a username and password.  The password should be at least 6 characters long. </w:t>
+      </w:r>
+    </w:p>
+    <w:p>
+      <w:pPr>
+        <w:numPr>
+          <w:ilvl w:val="1"/>
+          <w:numId w:val="5"/>
+        </w:numPr>
+      </w:pPr>
+      <w:r>
+        <w:t xml:space="preserve">This information should be passed to a </w:t>
+      </w:r>
+      <w:proofErr w:type="spellStart"/>
+      <w:r>
+        <w:t>php</w:t>
+      </w:r>
+      <w:proofErr w:type="spellEnd"/>
+      <w:r>
+        <w:t xml:space="preserve"> file on the server which will write the data out to a text file called register.txt.</w:t>
+      </w:r>
+    </w:p>
+    <w:p>
+      <w:pPr>
+        <w:numPr>
+          <w:ilvl w:val="0"/>
+          <w:numId w:val="5"/>
+        </w:numPr>
+      </w:pPr>
+      <w:r>
+        <w:t>The feedback form should consist of the following fields (you can add extra if you wish)</w:t>
       </w:r>
     </w:p>
     <w:p>
       <w:pPr>
         <w:pStyle w:val="ListParagraph"/>
+      </w:pPr>
+    </w:p>
+    <w:p>
+      <w:pPr>
+        <w:pStyle w:val="ListParagraph"/>
+        <w:numPr>
+          <w:ilvl w:val="2"/>
+          <w:numId w:val="7"/>
+        </w:numPr>
+        <w:contextualSpacing w:val="0"/>
+      </w:pPr>
+      <w:r>
+        <w:t xml:space="preserve">Take in </w:t>
+      </w:r>
+      <w:proofErr w:type="gramStart"/>
+      <w:r>
+        <w:t>persons</w:t>
+      </w:r>
+      <w:proofErr w:type="gramEnd"/>
+      <w:r>
+        <w:t xml:space="preserve"> full name and address</w:t>
+      </w:r>
+    </w:p>
+    <w:p>
+      <w:pPr>
+        <w:pStyle w:val="ListParagraph"/>
+        <w:numPr>
+          <w:ilvl w:val="2"/>
+          <w:numId w:val="7"/>
+        </w:numPr>
+        <w:contextualSpacing w:val="0"/>
+      </w:pPr>
+      <w:r>
+        <w:t>Age</w:t>
+      </w:r>
+    </w:p>
+    <w:p>
+      <w:pPr>
+        <w:pStyle w:val="ListParagraph"/>
+        <w:numPr>
+          <w:ilvl w:val="2"/>
+          <w:numId w:val="7"/>
+        </w:numPr>
+        <w:contextualSpacing w:val="0"/>
+      </w:pPr>
+      <w:r>
+        <w:t>Gender</w:t>
+      </w:r>
+    </w:p>
+    <w:p>
+      <w:pPr>
+        <w:pStyle w:val="ListParagraph"/>
+        <w:numPr>
+          <w:ilvl w:val="2"/>
+          <w:numId w:val="7"/>
+        </w:numPr>
+        <w:contextualSpacing w:val="0"/>
+      </w:pPr>
+      <w:r>
+        <w:t>Email address</w:t>
+      </w:r>
+    </w:p>
+    <w:p>
+      <w:pPr>
+        <w:pStyle w:val="ListParagraph"/>
+        <w:numPr>
+          <w:ilvl w:val="2"/>
+          <w:numId w:val="7"/>
+        </w:numPr>
+        <w:contextualSpacing w:val="0"/>
+      </w:pPr>
+      <w:r>
+        <w:t>Contact Phone number</w:t>
+      </w:r>
+    </w:p>
+    <w:p>
+      <w:pPr>
+        <w:pStyle w:val="ListParagraph"/>
+        <w:numPr>
+          <w:ilvl w:val="2"/>
+          <w:numId w:val="7"/>
+        </w:numPr>
+        <w:contextualSpacing w:val="0"/>
+      </w:pPr>
+      <w:r>
+        <w:t xml:space="preserve">Did you enjoy the </w:t>
+      </w:r>
+      <w:proofErr w:type="gramStart"/>
+      <w:r>
+        <w:t>website ,</w:t>
+      </w:r>
+      <w:proofErr w:type="gramEnd"/>
+      <w:r>
+        <w:t xml:space="preserve"> Yes, No</w:t>
+      </w:r>
+    </w:p>
+    <w:p>
+      <w:pPr>
+        <w:pStyle w:val="ListParagraph"/>
+        <w:numPr>
+          <w:ilvl w:val="2"/>
+          <w:numId w:val="7"/>
+        </w:numPr>
+        <w:contextualSpacing w:val="0"/>
+      </w:pPr>
+      <w:r>
+        <w:t>Any other comments.</w:t>
+      </w:r>
+    </w:p>
+    <w:p>
+      <w:pPr>
+        <w:ind w:left="720"/>
+      </w:pPr>
+    </w:p>
+    <w:p>
+      <w:pPr>
+        <w:ind w:left="1440"/>
+      </w:pPr>
+    </w:p>
+    <w:p>
+      <w:pPr>
+        <w:rPr>
+          <w:b/>
+          <w:bCs/>
+        </w:rPr>
+      </w:pPr>
+      <w:r>
+        <w:rPr>
+          <w:b/>
+          <w:bCs/>
+        </w:rPr>
+        <w:t>(50 Marks)</w:t>
+      </w:r>
+    </w:p>
+    <w:p/>
+    <w:p/>
+    <w:p/>
+    <w:p>
+      <w:pPr>
+        <w:rPr>
+          <w:b/>
+          <w:u w:val="single"/>
+        </w:rPr>
+      </w:pPr>
+      <w:r>
+        <w:rPr>
+          <w:b/>
+          <w:u w:val="single"/>
+        </w:rPr>
+        <w:t xml:space="preserve">Extra </w:t>
+      </w:r>
+    </w:p>
+    <w:p/>
+    <w:p>
+      <w:pPr>
         <w:numPr>
           <w:ilvl w:val="0"/>
-          <w:numId w:val="2"/>
-        </w:numPr>
-      </w:pPr>
-      <w:r>
-        <w:t xml:space="preserve">Host with </w:t>
-      </w:r>
-      <w:proofErr w:type="spellStart"/>
-      <w:r>
-        <w:t>github</w:t>
-      </w:r>
-      <w:proofErr w:type="spellEnd"/>
-      <w:r>
-        <w:t xml:space="preserve"> pages</w:t>
-      </w:r>
-    </w:p>
+          <w:numId w:val="5"/>
+        </w:numPr>
+      </w:pPr>
+      <w:r>
+        <w:t xml:space="preserve">An extra 20 marks are available to anyone who can incorporate any extra features into the web site (material covered in class or not, but not specified in the specification above).  You must document any extra material included </w:t>
+      </w:r>
+      <w:proofErr w:type="gramStart"/>
+      <w:r>
+        <w:t>in order for</w:t>
+      </w:r>
+      <w:proofErr w:type="gramEnd"/>
+      <w:r>
+        <w:t xml:space="preserve"> it to be marked.</w:t>
+      </w:r>
+    </w:p>
+    <w:p/>
     <w:sectPr>
       <w:pgSz w:w="11906" w:h="16838"/>
       <w:pgMar w:top="1440" w:right="1440" w:bottom="1440" w:left="1440" w:header="708" w:footer="708" w:gutter="0"/>
@@ -286,8 +849,233 @@
 </file>
 
 <file path=word/numbering.xml><?xml version="1.0" encoding="utf-8"?>
-<w:numbering xmlns:wpc="http://schemas.microsoft.com/office/word/2010/wordprocessingCanvas" xmlns:cx="http://schemas.microsoft.com/office/drawing/2014/chartex" xmlns:mc="http://schemas.openxmlformats.org/markup-compatibility/2006" xmlns:o="urn:schemas-microsoft-com:office:office" xmlns:r="http://schemas.openxmlformats.org/officeDocument/2006/relationships" xmlns:m="http://schemas.openxmlformats.org/officeDocument/2006/math" xmlns:v="urn:schemas-microsoft-com:vml" xmlns:wp14="http://schemas.microsoft.com/office/word/2010/wordprocessingDrawing" xmlns:wp="http://schemas.openxmlformats.org/drawingml/2006/wordprocessingDrawing" xmlns:w10="urn:schemas-microsoft-com:office:word" xmlns:w="http://schemas.openxmlformats.org/wordprocessingml/2006/main" xmlns:w14="http://schemas.microsoft.com/office/word/2010/wordml" xmlns:w15="http://schemas.microsoft.com/office/word/2012/wordml" xmlns:w16se="http://schemas.microsoft.com/office/word/2015/wordml/symex" xmlns:wpg="http://schemas.microsoft.com/office/word/2010/wordprocessingGroup" xmlns:wpi="http://schemas.microsoft.com/office/word/2010/wordprocessingInk" xmlns:wne="http://schemas.microsoft.com/office/word/2006/wordml" xmlns:wps="http://schemas.microsoft.com/office/word/2010/wordprocessingShape" mc:Ignorable="w14 w15 w16se wp14">
+<w:numbering xmlns:wpc="http://schemas.microsoft.com/office/word/2010/wordprocessingCanvas" xmlns:cx="http://schemas.microsoft.com/office/drawing/2014/chartex" xmlns:cx1="http://schemas.microsoft.com/office/drawing/2015/9/8/chartex" xmlns:cx2="http://schemas.microsoft.com/office/drawing/2015/10/21/chartex" xmlns:cx3="http://schemas.microsoft.com/office/drawing/2016/5/9/chartex" xmlns:cx4="http://schemas.microsoft.com/office/drawing/2016/5/10/chartex" xmlns:cx5="http://schemas.microsoft.com/office/drawing/2016/5/11/chartex" xmlns:mc="http://schemas.openxmlformats.org/markup-compatibility/2006" xmlns:o="urn:schemas-microsoft-com:office:office" xmlns:r="http://schemas.openxmlformats.org/officeDocument/2006/relationships" xmlns:m="http://schemas.openxmlformats.org/officeDocument/2006/math" xmlns:v="urn:schemas-microsoft-com:vml" xmlns:wp14="http://schemas.microsoft.com/office/word/2010/wordprocessingDrawing" xmlns:wp="http://schemas.openxmlformats.org/drawingml/2006/wordprocessingDrawing" xmlns:w10="urn:schemas-microsoft-com:office:word" xmlns:w="http://schemas.openxmlformats.org/wordprocessingml/2006/main" xmlns:w14="http://schemas.microsoft.com/office/word/2010/wordml" xmlns:w15="http://schemas.microsoft.com/office/word/2012/wordml" xmlns:w16se="http://schemas.microsoft.com/office/word/2015/wordml/symex" xmlns:wpg="http://schemas.microsoft.com/office/word/2010/wordprocessingGroup" xmlns:wpi="http://schemas.microsoft.com/office/word/2010/wordprocessingInk" xmlns:wne="http://schemas.microsoft.com/office/word/2006/wordml" xmlns:wps="http://schemas.microsoft.com/office/word/2010/wordprocessingShape" mc:Ignorable="w14 w15 w16se wp14">
   <w:abstractNum w:abstractNumId="0" w15:restartNumberingAfterBreak="0">
+    <w:nsid w:val="30C93C0F"/>
+    <w:multiLevelType w:val="hybridMultilevel"/>
+    <w:tmpl w:val="CB9E11F8"/>
+    <w:lvl w:ilvl="0" w:tplc="08090001">
+      <w:numFmt w:val="bullet"/>
+      <w:lvlText w:val=""/>
+      <w:lvlJc w:val="left"/>
+      <w:pPr>
+        <w:ind w:left="720" w:hanging="360"/>
+      </w:pPr>
+      <w:rPr>
+        <w:rFonts w:ascii="Symbol" w:eastAsia="Times New Roman" w:hAnsi="Symbol" w:cs="Times New Roman" w:hint="default"/>
+      </w:rPr>
+    </w:lvl>
+    <w:lvl w:ilvl="1" w:tplc="08090003" w:tentative="1">
+      <w:start w:val="1"/>
+      <w:numFmt w:val="bullet"/>
+      <w:lvlText w:val="o"/>
+      <w:lvlJc w:val="left"/>
+      <w:pPr>
+        <w:ind w:left="1440" w:hanging="360"/>
+      </w:pPr>
+      <w:rPr>
+        <w:rFonts w:ascii="Courier New" w:hAnsi="Courier New" w:cs="Courier New" w:hint="default"/>
+      </w:rPr>
+    </w:lvl>
+    <w:lvl w:ilvl="2" w:tplc="08090005" w:tentative="1">
+      <w:start w:val="1"/>
+      <w:numFmt w:val="bullet"/>
+      <w:lvlText w:val=""/>
+      <w:lvlJc w:val="left"/>
+      <w:pPr>
+        <w:ind w:left="2160" w:hanging="360"/>
+      </w:pPr>
+      <w:rPr>
+        <w:rFonts w:ascii="Wingdings" w:hAnsi="Wingdings" w:hint="default"/>
+      </w:rPr>
+    </w:lvl>
+    <w:lvl w:ilvl="3" w:tplc="08090001" w:tentative="1">
+      <w:start w:val="1"/>
+      <w:numFmt w:val="bullet"/>
+      <w:lvlText w:val=""/>
+      <w:lvlJc w:val="left"/>
+      <w:pPr>
+        <w:ind w:left="2880" w:hanging="360"/>
+      </w:pPr>
+      <w:rPr>
+        <w:rFonts w:ascii="Symbol" w:hAnsi="Symbol" w:hint="default"/>
+      </w:rPr>
+    </w:lvl>
+    <w:lvl w:ilvl="4" w:tplc="08090003" w:tentative="1">
+      <w:start w:val="1"/>
+      <w:numFmt w:val="bullet"/>
+      <w:lvlText w:val="o"/>
+      <w:lvlJc w:val="left"/>
+      <w:pPr>
+        <w:ind w:left="3600" w:hanging="360"/>
+      </w:pPr>
+      <w:rPr>
+        <w:rFonts w:ascii="Courier New" w:hAnsi="Courier New" w:cs="Courier New" w:hint="default"/>
+      </w:rPr>
+    </w:lvl>
+    <w:lvl w:ilvl="5" w:tplc="08090005" w:tentative="1">
+      <w:start w:val="1"/>
+      <w:numFmt w:val="bullet"/>
+      <w:lvlText w:val=""/>
+      <w:lvlJc w:val="left"/>
+      <w:pPr>
+        <w:ind w:left="4320" w:hanging="360"/>
+      </w:pPr>
+      <w:rPr>
+        <w:rFonts w:ascii="Wingdings" w:hAnsi="Wingdings" w:hint="default"/>
+      </w:rPr>
+    </w:lvl>
+    <w:lvl w:ilvl="6" w:tplc="08090001" w:tentative="1">
+      <w:start w:val="1"/>
+      <w:numFmt w:val="bullet"/>
+      <w:lvlText w:val=""/>
+      <w:lvlJc w:val="left"/>
+      <w:pPr>
+        <w:ind w:left="5040" w:hanging="360"/>
+      </w:pPr>
+      <w:rPr>
+        <w:rFonts w:ascii="Symbol" w:hAnsi="Symbol" w:hint="default"/>
+      </w:rPr>
+    </w:lvl>
+    <w:lvl w:ilvl="7" w:tplc="08090003" w:tentative="1">
+      <w:start w:val="1"/>
+      <w:numFmt w:val="bullet"/>
+      <w:lvlText w:val="o"/>
+      <w:lvlJc w:val="left"/>
+      <w:pPr>
+        <w:ind w:left="5760" w:hanging="360"/>
+      </w:pPr>
+      <w:rPr>
+        <w:rFonts w:ascii="Courier New" w:hAnsi="Courier New" w:cs="Courier New" w:hint="default"/>
+      </w:rPr>
+    </w:lvl>
+    <w:lvl w:ilvl="8" w:tplc="08090005" w:tentative="1">
+      <w:start w:val="1"/>
+      <w:numFmt w:val="bullet"/>
+      <w:lvlText w:val=""/>
+      <w:lvlJc w:val="left"/>
+      <w:pPr>
+        <w:ind w:left="6480" w:hanging="360"/>
+      </w:pPr>
+      <w:rPr>
+        <w:rFonts w:ascii="Wingdings" w:hAnsi="Wingdings" w:hint="default"/>
+      </w:rPr>
+    </w:lvl>
+  </w:abstractNum>
+  <w:abstractNum w:abstractNumId="1" w15:restartNumberingAfterBreak="0">
+    <w:nsid w:val="3B4347A2"/>
+    <w:multiLevelType w:val="hybridMultilevel"/>
+    <w:tmpl w:val="904E98A6"/>
+    <w:lvl w:ilvl="0" w:tplc="04090003">
+      <w:start w:val="1"/>
+      <w:numFmt w:val="bullet"/>
+      <w:lvlText w:val="o"/>
+      <w:lvlJc w:val="left"/>
+      <w:pPr>
+        <w:ind w:left="1440" w:hanging="360"/>
+      </w:pPr>
+      <w:rPr>
+        <w:rFonts w:ascii="Courier New" w:hAnsi="Courier New" w:hint="default"/>
+      </w:rPr>
+    </w:lvl>
+    <w:lvl w:ilvl="1" w:tplc="18090003" w:tentative="1">
+      <w:start w:val="1"/>
+      <w:numFmt w:val="bullet"/>
+      <w:lvlText w:val="o"/>
+      <w:lvlJc w:val="left"/>
+      <w:pPr>
+        <w:ind w:left="2160" w:hanging="360"/>
+      </w:pPr>
+      <w:rPr>
+        <w:rFonts w:ascii="Courier New" w:hAnsi="Courier New" w:cs="Courier New" w:hint="default"/>
+      </w:rPr>
+    </w:lvl>
+    <w:lvl w:ilvl="2" w:tplc="18090005">
+      <w:start w:val="1"/>
+      <w:numFmt w:val="bullet"/>
+      <w:lvlText w:val=""/>
+      <w:lvlJc w:val="left"/>
+      <w:pPr>
+        <w:ind w:left="2880" w:hanging="360"/>
+      </w:pPr>
+      <w:rPr>
+        <w:rFonts w:ascii="Wingdings" w:hAnsi="Wingdings" w:hint="default"/>
+      </w:rPr>
+    </w:lvl>
+    <w:lvl w:ilvl="3" w:tplc="18090001" w:tentative="1">
+      <w:start w:val="1"/>
+      <w:numFmt w:val="bullet"/>
+      <w:lvlText w:val=""/>
+      <w:lvlJc w:val="left"/>
+      <w:pPr>
+        <w:ind w:left="3600" w:hanging="360"/>
+      </w:pPr>
+      <w:rPr>
+        <w:rFonts w:ascii="Symbol" w:hAnsi="Symbol" w:hint="default"/>
+      </w:rPr>
+    </w:lvl>
+    <w:lvl w:ilvl="4" w:tplc="18090003" w:tentative="1">
+      <w:start w:val="1"/>
+      <w:numFmt w:val="bullet"/>
+      <w:lvlText w:val="o"/>
+      <w:lvlJc w:val="left"/>
+      <w:pPr>
+        <w:ind w:left="4320" w:hanging="360"/>
+      </w:pPr>
+      <w:rPr>
+        <w:rFonts w:ascii="Courier New" w:hAnsi="Courier New" w:cs="Courier New" w:hint="default"/>
+      </w:rPr>
+    </w:lvl>
+    <w:lvl w:ilvl="5" w:tplc="18090005" w:tentative="1">
+      <w:start w:val="1"/>
+      <w:numFmt w:val="bullet"/>
+      <w:lvlText w:val=""/>
+      <w:lvlJc w:val="left"/>
+      <w:pPr>
+        <w:ind w:left="5040" w:hanging="360"/>
+      </w:pPr>
+      <w:rPr>
+        <w:rFonts w:ascii="Wingdings" w:hAnsi="Wingdings" w:hint="default"/>
+      </w:rPr>
+    </w:lvl>
+    <w:lvl w:ilvl="6" w:tplc="18090001" w:tentative="1">
+      <w:start w:val="1"/>
+      <w:numFmt w:val="bullet"/>
+      <w:lvlText w:val=""/>
+      <w:lvlJc w:val="left"/>
+      <w:pPr>
+        <w:ind w:left="5760" w:hanging="360"/>
+      </w:pPr>
+      <w:rPr>
+        <w:rFonts w:ascii="Symbol" w:hAnsi="Symbol" w:hint="default"/>
+      </w:rPr>
+    </w:lvl>
+    <w:lvl w:ilvl="7" w:tplc="18090003" w:tentative="1">
+      <w:start w:val="1"/>
+      <w:numFmt w:val="bullet"/>
+      <w:lvlText w:val="o"/>
+      <w:lvlJc w:val="left"/>
+      <w:pPr>
+        <w:ind w:left="6480" w:hanging="360"/>
+      </w:pPr>
+      <w:rPr>
+        <w:rFonts w:ascii="Courier New" w:hAnsi="Courier New" w:cs="Courier New" w:hint="default"/>
+      </w:rPr>
+    </w:lvl>
+    <w:lvl w:ilvl="8" w:tplc="18090005" w:tentative="1">
+      <w:start w:val="1"/>
+      <w:numFmt w:val="bullet"/>
+      <w:lvlText w:val=""/>
+      <w:lvlJc w:val="left"/>
+      <w:pPr>
+        <w:ind w:left="7200" w:hanging="360"/>
+      </w:pPr>
+      <w:rPr>
+        <w:rFonts w:ascii="Wingdings" w:hAnsi="Wingdings" w:hint="default"/>
+      </w:rPr>
+    </w:lvl>
+  </w:abstractNum>
+  <w:abstractNum w:abstractNumId="2" w15:restartNumberingAfterBreak="0">
     <w:nsid w:val="438A39D1"/>
     <w:multiLevelType w:val="hybridMultilevel"/>
     <w:tmpl w:val="746A6FBA"/>
@@ -400,7 +1188,372 @@
       </w:rPr>
     </w:lvl>
   </w:abstractNum>
-  <w:abstractNum w:abstractNumId="1" w15:restartNumberingAfterBreak="0">
+  <w:abstractNum w:abstractNumId="3" w15:restartNumberingAfterBreak="0">
+    <w:nsid w:val="4E7060BA"/>
+    <w:multiLevelType w:val="hybridMultilevel"/>
+    <w:tmpl w:val="2F88C3A4"/>
+    <w:lvl w:ilvl="0" w:tplc="04090001">
+      <w:start w:val="1"/>
+      <w:numFmt w:val="bullet"/>
+      <w:lvlText w:val=""/>
+      <w:lvlJc w:val="left"/>
+      <w:pPr>
+        <w:tabs>
+          <w:tab w:val="num" w:pos="720"/>
+        </w:tabs>
+        <w:ind w:left="720" w:hanging="360"/>
+      </w:pPr>
+      <w:rPr>
+        <w:rFonts w:ascii="Symbol" w:hAnsi="Symbol" w:hint="default"/>
+      </w:rPr>
+    </w:lvl>
+    <w:lvl w:ilvl="1" w:tplc="04090003">
+      <w:start w:val="1"/>
+      <w:numFmt w:val="bullet"/>
+      <w:lvlText w:val="o"/>
+      <w:lvlJc w:val="left"/>
+      <w:pPr>
+        <w:tabs>
+          <w:tab w:val="num" w:pos="1440"/>
+        </w:tabs>
+        <w:ind w:left="1440" w:hanging="360"/>
+      </w:pPr>
+      <w:rPr>
+        <w:rFonts w:ascii="Courier New" w:hAnsi="Courier New" w:hint="default"/>
+      </w:rPr>
+    </w:lvl>
+    <w:lvl w:ilvl="2" w:tplc="04090005">
+      <w:start w:val="1"/>
+      <w:numFmt w:val="bullet"/>
+      <w:lvlText w:val=""/>
+      <w:lvlJc w:val="left"/>
+      <w:pPr>
+        <w:tabs>
+          <w:tab w:val="num" w:pos="2160"/>
+        </w:tabs>
+        <w:ind w:left="2160" w:hanging="360"/>
+      </w:pPr>
+      <w:rPr>
+        <w:rFonts w:ascii="Wingdings" w:hAnsi="Wingdings" w:hint="default"/>
+      </w:rPr>
+    </w:lvl>
+    <w:lvl w:ilvl="3" w:tplc="04090001" w:tentative="1">
+      <w:start w:val="1"/>
+      <w:numFmt w:val="bullet"/>
+      <w:lvlText w:val=""/>
+      <w:lvlJc w:val="left"/>
+      <w:pPr>
+        <w:tabs>
+          <w:tab w:val="num" w:pos="2880"/>
+        </w:tabs>
+        <w:ind w:left="2880" w:hanging="360"/>
+      </w:pPr>
+      <w:rPr>
+        <w:rFonts w:ascii="Symbol" w:hAnsi="Symbol" w:hint="default"/>
+      </w:rPr>
+    </w:lvl>
+    <w:lvl w:ilvl="4" w:tplc="04090003" w:tentative="1">
+      <w:start w:val="1"/>
+      <w:numFmt w:val="bullet"/>
+      <w:lvlText w:val="o"/>
+      <w:lvlJc w:val="left"/>
+      <w:pPr>
+        <w:tabs>
+          <w:tab w:val="num" w:pos="3600"/>
+        </w:tabs>
+        <w:ind w:left="3600" w:hanging="360"/>
+      </w:pPr>
+      <w:rPr>
+        <w:rFonts w:ascii="Courier New" w:hAnsi="Courier New" w:hint="default"/>
+      </w:rPr>
+    </w:lvl>
+    <w:lvl w:ilvl="5" w:tplc="04090005" w:tentative="1">
+      <w:start w:val="1"/>
+      <w:numFmt w:val="bullet"/>
+      <w:lvlText w:val=""/>
+      <w:lvlJc w:val="left"/>
+      <w:pPr>
+        <w:tabs>
+          <w:tab w:val="num" w:pos="4320"/>
+        </w:tabs>
+        <w:ind w:left="4320" w:hanging="360"/>
+      </w:pPr>
+      <w:rPr>
+        <w:rFonts w:ascii="Wingdings" w:hAnsi="Wingdings" w:hint="default"/>
+      </w:rPr>
+    </w:lvl>
+    <w:lvl w:ilvl="6" w:tplc="04090001" w:tentative="1">
+      <w:start w:val="1"/>
+      <w:numFmt w:val="bullet"/>
+      <w:lvlText w:val=""/>
+      <w:lvlJc w:val="left"/>
+      <w:pPr>
+        <w:tabs>
+          <w:tab w:val="num" w:pos="5040"/>
+        </w:tabs>
+        <w:ind w:left="5040" w:hanging="360"/>
+      </w:pPr>
+      <w:rPr>
+        <w:rFonts w:ascii="Symbol" w:hAnsi="Symbol" w:hint="default"/>
+      </w:rPr>
+    </w:lvl>
+    <w:lvl w:ilvl="7" w:tplc="04090003" w:tentative="1">
+      <w:start w:val="1"/>
+      <w:numFmt w:val="bullet"/>
+      <w:lvlText w:val="o"/>
+      <w:lvlJc w:val="left"/>
+      <w:pPr>
+        <w:tabs>
+          <w:tab w:val="num" w:pos="5760"/>
+        </w:tabs>
+        <w:ind w:left="5760" w:hanging="360"/>
+      </w:pPr>
+      <w:rPr>
+        <w:rFonts w:ascii="Courier New" w:hAnsi="Courier New" w:hint="default"/>
+      </w:rPr>
+    </w:lvl>
+    <w:lvl w:ilvl="8" w:tplc="04090005" w:tentative="1">
+      <w:start w:val="1"/>
+      <w:numFmt w:val="bullet"/>
+      <w:lvlText w:val=""/>
+      <w:lvlJc w:val="left"/>
+      <w:pPr>
+        <w:tabs>
+          <w:tab w:val="num" w:pos="6480"/>
+        </w:tabs>
+        <w:ind w:left="6480" w:hanging="360"/>
+      </w:pPr>
+      <w:rPr>
+        <w:rFonts w:ascii="Wingdings" w:hAnsi="Wingdings" w:hint="default"/>
+      </w:rPr>
+    </w:lvl>
+  </w:abstractNum>
+  <w:abstractNum w:abstractNumId="4" w15:restartNumberingAfterBreak="0">
+    <w:nsid w:val="5A054240"/>
+    <w:multiLevelType w:val="hybridMultilevel"/>
+    <w:tmpl w:val="A34ABBEA"/>
+    <w:lvl w:ilvl="0" w:tplc="08090001">
+      <w:numFmt w:val="bullet"/>
+      <w:lvlText w:val=""/>
+      <w:lvlJc w:val="left"/>
+      <w:pPr>
+        <w:ind w:left="720" w:hanging="360"/>
+      </w:pPr>
+      <w:rPr>
+        <w:rFonts w:ascii="Symbol" w:eastAsia="Times New Roman" w:hAnsi="Symbol" w:cs="Times New Roman" w:hint="default"/>
+      </w:rPr>
+    </w:lvl>
+    <w:lvl w:ilvl="1" w:tplc="08090003" w:tentative="1">
+      <w:start w:val="1"/>
+      <w:numFmt w:val="bullet"/>
+      <w:lvlText w:val="o"/>
+      <w:lvlJc w:val="left"/>
+      <w:pPr>
+        <w:ind w:left="1440" w:hanging="360"/>
+      </w:pPr>
+      <w:rPr>
+        <w:rFonts w:ascii="Courier New" w:hAnsi="Courier New" w:cs="Courier New" w:hint="default"/>
+      </w:rPr>
+    </w:lvl>
+    <w:lvl w:ilvl="2" w:tplc="08090005" w:tentative="1">
+      <w:start w:val="1"/>
+      <w:numFmt w:val="bullet"/>
+      <w:lvlText w:val=""/>
+      <w:lvlJc w:val="left"/>
+      <w:pPr>
+        <w:ind w:left="2160" w:hanging="360"/>
+      </w:pPr>
+      <w:rPr>
+        <w:rFonts w:ascii="Wingdings" w:hAnsi="Wingdings" w:hint="default"/>
+      </w:rPr>
+    </w:lvl>
+    <w:lvl w:ilvl="3" w:tplc="08090001" w:tentative="1">
+      <w:start w:val="1"/>
+      <w:numFmt w:val="bullet"/>
+      <w:lvlText w:val=""/>
+      <w:lvlJc w:val="left"/>
+      <w:pPr>
+        <w:ind w:left="2880" w:hanging="360"/>
+      </w:pPr>
+      <w:rPr>
+        <w:rFonts w:ascii="Symbol" w:hAnsi="Symbol" w:hint="default"/>
+      </w:rPr>
+    </w:lvl>
+    <w:lvl w:ilvl="4" w:tplc="08090003" w:tentative="1">
+      <w:start w:val="1"/>
+      <w:numFmt w:val="bullet"/>
+      <w:lvlText w:val="o"/>
+      <w:lvlJc w:val="left"/>
+      <w:pPr>
+        <w:ind w:left="3600" w:hanging="360"/>
+      </w:pPr>
+      <w:rPr>
+        <w:rFonts w:ascii="Courier New" w:hAnsi="Courier New" w:cs="Courier New" w:hint="default"/>
+      </w:rPr>
+    </w:lvl>
+    <w:lvl w:ilvl="5" w:tplc="08090005" w:tentative="1">
+      <w:start w:val="1"/>
+      <w:numFmt w:val="bullet"/>
+      <w:lvlText w:val=""/>
+      <w:lvlJc w:val="left"/>
+      <w:pPr>
+        <w:ind w:left="4320" w:hanging="360"/>
+      </w:pPr>
+      <w:rPr>
+        <w:rFonts w:ascii="Wingdings" w:hAnsi="Wingdings" w:hint="default"/>
+      </w:rPr>
+    </w:lvl>
+    <w:lvl w:ilvl="6" w:tplc="08090001" w:tentative="1">
+      <w:start w:val="1"/>
+      <w:numFmt w:val="bullet"/>
+      <w:lvlText w:val=""/>
+      <w:lvlJc w:val="left"/>
+      <w:pPr>
+        <w:ind w:left="5040" w:hanging="360"/>
+      </w:pPr>
+      <w:rPr>
+        <w:rFonts w:ascii="Symbol" w:hAnsi="Symbol" w:hint="default"/>
+      </w:rPr>
+    </w:lvl>
+    <w:lvl w:ilvl="7" w:tplc="08090003" w:tentative="1">
+      <w:start w:val="1"/>
+      <w:numFmt w:val="bullet"/>
+      <w:lvlText w:val="o"/>
+      <w:lvlJc w:val="left"/>
+      <w:pPr>
+        <w:ind w:left="5760" w:hanging="360"/>
+      </w:pPr>
+      <w:rPr>
+        <w:rFonts w:ascii="Courier New" w:hAnsi="Courier New" w:cs="Courier New" w:hint="default"/>
+      </w:rPr>
+    </w:lvl>
+    <w:lvl w:ilvl="8" w:tplc="08090005" w:tentative="1">
+      <w:start w:val="1"/>
+      <w:numFmt w:val="bullet"/>
+      <w:lvlText w:val=""/>
+      <w:lvlJc w:val="left"/>
+      <w:pPr>
+        <w:ind w:left="6480" w:hanging="360"/>
+      </w:pPr>
+      <w:rPr>
+        <w:rFonts w:ascii="Wingdings" w:hAnsi="Wingdings" w:hint="default"/>
+      </w:rPr>
+    </w:lvl>
+  </w:abstractNum>
+  <w:abstractNum w:abstractNumId="5" w15:restartNumberingAfterBreak="0">
+    <w:nsid w:val="6EB737BC"/>
+    <w:multiLevelType w:val="hybridMultilevel"/>
+    <w:tmpl w:val="1D14039A"/>
+    <w:lvl w:ilvl="0" w:tplc="18090001">
+      <w:start w:val="1"/>
+      <w:numFmt w:val="bullet"/>
+      <w:lvlText w:val=""/>
+      <w:lvlJc w:val="left"/>
+      <w:pPr>
+        <w:ind w:left="720" w:hanging="360"/>
+      </w:pPr>
+      <w:rPr>
+        <w:rFonts w:ascii="Symbol" w:hAnsi="Symbol" w:hint="default"/>
+      </w:rPr>
+    </w:lvl>
+    <w:lvl w:ilvl="1" w:tplc="18090003">
+      <w:start w:val="1"/>
+      <w:numFmt w:val="bullet"/>
+      <w:lvlText w:val="o"/>
+      <w:lvlJc w:val="left"/>
+      <w:pPr>
+        <w:ind w:left="1440" w:hanging="360"/>
+      </w:pPr>
+      <w:rPr>
+        <w:rFonts w:ascii="Courier New" w:hAnsi="Courier New" w:cs="Courier New" w:hint="default"/>
+      </w:rPr>
+    </w:lvl>
+    <w:lvl w:ilvl="2" w:tplc="18090005" w:tentative="1">
+      <w:start w:val="1"/>
+      <w:numFmt w:val="bullet"/>
+      <w:lvlText w:val=""/>
+      <w:lvlJc w:val="left"/>
+      <w:pPr>
+        <w:ind w:left="2160" w:hanging="360"/>
+      </w:pPr>
+      <w:rPr>
+        <w:rFonts w:ascii="Wingdings" w:hAnsi="Wingdings" w:hint="default"/>
+      </w:rPr>
+    </w:lvl>
+    <w:lvl w:ilvl="3" w:tplc="18090001" w:tentative="1">
+      <w:start w:val="1"/>
+      <w:numFmt w:val="bullet"/>
+      <w:lvlText w:val=""/>
+      <w:lvlJc w:val="left"/>
+      <w:pPr>
+        <w:ind w:left="2880" w:hanging="360"/>
+      </w:pPr>
+      <w:rPr>
+        <w:rFonts w:ascii="Symbol" w:hAnsi="Symbol" w:hint="default"/>
+      </w:rPr>
+    </w:lvl>
+    <w:lvl w:ilvl="4" w:tplc="18090003" w:tentative="1">
+      <w:start w:val="1"/>
+      <w:numFmt w:val="bullet"/>
+      <w:lvlText w:val="o"/>
+      <w:lvlJc w:val="left"/>
+      <w:pPr>
+        <w:ind w:left="3600" w:hanging="360"/>
+      </w:pPr>
+      <w:rPr>
+        <w:rFonts w:ascii="Courier New" w:hAnsi="Courier New" w:cs="Courier New" w:hint="default"/>
+      </w:rPr>
+    </w:lvl>
+    <w:lvl w:ilvl="5" w:tplc="18090005" w:tentative="1">
+      <w:start w:val="1"/>
+      <w:numFmt w:val="bullet"/>
+      <w:lvlText w:val=""/>
+      <w:lvlJc w:val="left"/>
+      <w:pPr>
+        <w:ind w:left="4320" w:hanging="360"/>
+      </w:pPr>
+      <w:rPr>
+        <w:rFonts w:ascii="Wingdings" w:hAnsi="Wingdings" w:hint="default"/>
+      </w:rPr>
+    </w:lvl>
+    <w:lvl w:ilvl="6" w:tplc="18090001" w:tentative="1">
+      <w:start w:val="1"/>
+      <w:numFmt w:val="bullet"/>
+      <w:lvlText w:val=""/>
+      <w:lvlJc w:val="left"/>
+      <w:pPr>
+        <w:ind w:left="5040" w:hanging="360"/>
+      </w:pPr>
+      <w:rPr>
+        <w:rFonts w:ascii="Symbol" w:hAnsi="Symbol" w:hint="default"/>
+      </w:rPr>
+    </w:lvl>
+    <w:lvl w:ilvl="7" w:tplc="18090003" w:tentative="1">
+      <w:start w:val="1"/>
+      <w:numFmt w:val="bullet"/>
+      <w:lvlText w:val="o"/>
+      <w:lvlJc w:val="left"/>
+      <w:pPr>
+        <w:ind w:left="5760" w:hanging="360"/>
+      </w:pPr>
+      <w:rPr>
+        <w:rFonts w:ascii="Courier New" w:hAnsi="Courier New" w:cs="Courier New" w:hint="default"/>
+      </w:rPr>
+    </w:lvl>
+    <w:lvl w:ilvl="8" w:tplc="18090005" w:tentative="1">
+      <w:start w:val="1"/>
+      <w:numFmt w:val="bullet"/>
+      <w:lvlText w:val=""/>
+      <w:lvlJc w:val="left"/>
+      <w:pPr>
+        <w:ind w:left="6480" w:hanging="360"/>
+      </w:pPr>
+      <w:rPr>
+        <w:rFonts w:ascii="Wingdings" w:hAnsi="Wingdings" w:hint="default"/>
+      </w:rPr>
+    </w:lvl>
+  </w:abstractNum>
+  <w:abstractNum w:abstractNumId="6" w15:restartNumberingAfterBreak="0">
     <w:nsid w:val="7A630CE3"/>
     <w:multiLevelType w:val="hybridMultilevel"/>
     <w:tmpl w:val="D756A25A"/>
@@ -513,18 +1666,24 @@
     </w:lvl>
   </w:abstractNum>
   <w:num w:numId="1">
-    <w:abstractNumId w:val="0"/>
-    <w:lvlOverride w:ilvl="0"/>
-    <w:lvlOverride w:ilvl="1"/>
-    <w:lvlOverride w:ilvl="2"/>
-    <w:lvlOverride w:ilvl="3"/>
-    <w:lvlOverride w:ilvl="4"/>
-    <w:lvlOverride w:ilvl="5"/>
-    <w:lvlOverride w:ilvl="6"/>
-    <w:lvlOverride w:ilvl="7"/>
-    <w:lvlOverride w:ilvl="8"/>
+    <w:abstractNumId w:val="2"/>
   </w:num>
   <w:num w:numId="2">
+    <w:abstractNumId w:val="6"/>
+  </w:num>
+  <w:num w:numId="3">
+    <w:abstractNumId w:val="4"/>
+  </w:num>
+  <w:num w:numId="4">
+    <w:abstractNumId w:val="0"/>
+  </w:num>
+  <w:num w:numId="5">
+    <w:abstractNumId w:val="3"/>
+  </w:num>
+  <w:num w:numId="6">
+    <w:abstractNumId w:val="5"/>
+  </w:num>
+  <w:num w:numId="7">
     <w:abstractNumId w:val="1"/>
   </w:num>
 </w:numbering>
@@ -547,7 +1706,7 @@
       </w:pPr>
     </w:pPrDefault>
   </w:docDefaults>
-  <w:latentStyles w:defLockedState="0" w:defUIPriority="99" w:defSemiHidden="0" w:defUnhideWhenUsed="0" w:defQFormat="0" w:count="371">
+  <w:latentStyles w:defLockedState="0" w:defUIPriority="99" w:defSemiHidden="0" w:defUnhideWhenUsed="0" w:defQFormat="0" w:count="374">
     <w:lsdException w:name="Normal" w:uiPriority="0" w:qFormat="1"/>
     <w:lsdException w:name="heading 1" w:uiPriority="9" w:qFormat="1"/>
     <w:lsdException w:name="heading 2" w:semiHidden="1" w:uiPriority="9" w:unhideWhenUsed="1" w:qFormat="1"/>
@@ -653,7 +1812,6 @@
     <w:lsdException w:name="HTML Sample" w:semiHidden="1" w:unhideWhenUsed="1"/>
     <w:lsdException w:name="HTML Typewriter" w:semiHidden="1" w:unhideWhenUsed="1"/>
     <w:lsdException w:name="HTML Variable" w:semiHidden="1" w:unhideWhenUsed="1"/>
-    <w:lsdException w:name="Normal Table" w:semiHidden="1" w:unhideWhenUsed="1"/>
     <w:lsdException w:name="annotation subject" w:semiHidden="1" w:unhideWhenUsed="1"/>
     <w:lsdException w:name="No List" w:semiHidden="1" w:unhideWhenUsed="1"/>
     <w:lsdException w:name="Outline List 1" w:semiHidden="1" w:unhideWhenUsed="1"/>
@@ -698,7 +1856,6 @@
     <w:lsdException w:name="Table Professional" w:semiHidden="1" w:unhideWhenUsed="1"/>
     <w:lsdException w:name="Table Subtle 1" w:semiHidden="1" w:unhideWhenUsed="1"/>
     <w:lsdException w:name="Table Subtle 2" w:semiHidden="1" w:unhideWhenUsed="1"/>
-    <w:lsdException w:name="Table Web 1" w:semiHidden="1" w:unhideWhenUsed="1"/>
     <w:lsdException w:name="Table Web 2" w:semiHidden="1" w:unhideWhenUsed="1"/>
     <w:lsdException w:name="Table Web 3" w:semiHidden="1" w:unhideWhenUsed="1"/>
     <w:lsdException w:name="Balloon Text" w:semiHidden="1" w:unhideWhenUsed="1"/>
@@ -919,6 +2076,9 @@
     <w:lsdException w:name="List Table 5 Dark Accent 6" w:uiPriority="50"/>
     <w:lsdException w:name="List Table 6 Colorful Accent 6" w:uiPriority="51"/>
     <w:lsdException w:name="List Table 7 Colorful Accent 6" w:uiPriority="52"/>
+    <w:lsdException w:name="Mention" w:semiHidden="1" w:unhideWhenUsed="1"/>
+    <w:lsdException w:name="Smart Hyperlink" w:semiHidden="1" w:unhideWhenUsed="1"/>
+    <w:lsdException w:name="Hashtag" w:semiHidden="1" w:unhideWhenUsed="1"/>
   </w:latentStyles>
   <w:style w:type="paragraph" w:default="1" w:styleId="Normal">
     <w:name w:val="Normal"/>
@@ -1032,6 +2192,25 @@
       <w:color w:val="954F72" w:themeColor="followedHyperlink"/>
       <w:u w:val="single"/>
     </w:rPr>
+  </w:style>
+  <w:style w:type="paragraph" w:styleId="NormalWeb">
+    <w:name w:val="Normal (Web)"/>
+    <w:basedOn w:val="Normal"/>
+    <w:uiPriority w:val="99"/>
+    <w:semiHidden/>
+    <w:unhideWhenUsed/>
+    <w:rsid w:val="00B26BAD"/>
+    <w:pPr>
+      <w:spacing w:before="100" w:beforeAutospacing="1" w:after="100" w:afterAutospacing="1"/>
+    </w:pPr>
+    <w:rPr>
+      <w:lang w:eastAsia="en-GB"/>
+    </w:rPr>
+  </w:style>
+  <w:style w:type="character" w:customStyle="1" w:styleId="apple-converted-space">
+    <w:name w:val="apple-converted-space"/>
+    <w:basedOn w:val="DefaultParagraphFont"/>
+    <w:rsid w:val="00B26BAD"/>
   </w:style>
 </w:styles>
 </file>

</xml_diff>

<commit_message>
Added feedback page to please teacher, edits in docx
</commit_message>
<xml_diff>
--- a/Web Applications Project Document.docx
+++ b/Web Applications Project Document.docx
@@ -7,8 +7,10 @@
         <w:pStyle w:val="Title"/>
       </w:pPr>
       <w:r>
-        <w:t xml:space="preserve">Web Applications Project </w:t>
-      </w:r>
+        <w:t>Web Applications Project: Greenbox by Joergen</w:t>
+      </w:r>
+      <w:bookmarkStart w:id="0" w:name="_GoBack"/>
+      <w:bookmarkEnd w:id="0"/>
     </w:p>
     <w:p/>
     <w:p>
@@ -62,10 +64,16 @@
         </w:numPr>
       </w:pPr>
       <w:r>
-        <w:t xml:space="preserve">I will design the webpage for </w:t>
-      </w:r>
-      <w:r>
-        <w:t xml:space="preserve">users who are up for </w:t>
+        <w:t xml:space="preserve">I </w:t>
+      </w:r>
+      <w:r>
+        <w:t xml:space="preserve">am creating a web application for users who are willing to pay a monthly fee to receive food packages delivered to their door. This is already a business idea in use in Norway and I will add a twist by making it organic/vegetarian styled. The idea is that you receive a recipe book every week, with ingredients enough to make all the recipes. </w:t>
+      </w:r>
+      <w:r>
+        <w:t>The user will be households wanting to receive packages instead of</w:t>
+      </w:r>
+      <w:r>
+        <w:t xml:space="preserve"> going shopping after work every day.</w:t>
       </w:r>
     </w:p>
     <w:p/>
@@ -94,7 +102,7 @@
         </w:rPr>
       </w:pPr>
       <w:r>
-        <w:t xml:space="preserve">Shopping page </w:t>
+        <w:t xml:space="preserve">A user based webpage where you register to a database. If you register as an admin you can modify packages etc. If you are a user you will have the option to subscribe to different packages. These will then show up on your home page. </w:t>
       </w:r>
     </w:p>
     <w:p>
@@ -136,7 +144,7 @@
         </w:rPr>
       </w:pPr>
       <w:r>
-        <w:t>HTML CSS JS</w:t>
+        <w:t>For front end stuff I will use the basics such as HTML, CSS, JS with support from Bootstrap and Jquery.</w:t>
       </w:r>
     </w:p>
     <w:p>
@@ -151,13 +159,8 @@
         </w:rPr>
       </w:pPr>
       <w:r>
-        <w:t xml:space="preserve">Bootstrap, </w:t>
-      </w:r>
-      <w:proofErr w:type="spellStart"/>
-      <w:r>
-        <w:t>Jquery</w:t>
-      </w:r>
-      <w:proofErr w:type="spellEnd"/>
+        <w:t>The backend consists of a lot of PHP and MySQL components.</w:t>
+      </w:r>
     </w:p>
     <w:p>
       <w:pPr>
@@ -171,7 +174,7 @@
         </w:rPr>
       </w:pPr>
       <w:r>
-        <w:t>Git, Heroku, XAMPP</w:t>
+        <w:t xml:space="preserve">I will back up my work on GitHub mainly, and use Heroku as an online hosting for PHP projects. </w:t>
       </w:r>
     </w:p>
     <w:p>
@@ -186,25 +189,7 @@
         </w:rPr>
       </w:pPr>
       <w:r>
-        <w:t xml:space="preserve">MySQL, </w:t>
-      </w:r>
-      <w:proofErr w:type="spellStart"/>
-      <w:r>
-        <w:t>myPhpadmin</w:t>
-      </w:r>
-      <w:proofErr w:type="spellEnd"/>
-    </w:p>
-    <w:p>
-      <w:pPr>
-        <w:rPr>
-          <w:b/>
-        </w:rPr>
-      </w:pPr>
-      <w:r>
-        <w:rPr>
-          <w:b/>
-        </w:rPr>
-        <w:t>Strategies for how you would increase the companies’ social media presence and your Search Engine Optimization strategies.</w:t>
+        <w:t>To locally host the page I use XAMPP but might decide to deliver it with USBWebserver. Both of these use MyPHPAdmin as a visual DBMS.</w:t>
       </w:r>
     </w:p>
     <w:p>
@@ -218,149 +203,128 @@
           <w:b/>
         </w:rPr>
       </w:pPr>
+      <w:r>
+        <w:t>I also test out some new technologies such as AJAX and JSON as seen in adminpage.php, reviews.php, greenbox.js and invokeAjax.php.</w:t>
+      </w:r>
+    </w:p>
+    <w:p>
+      <w:pPr>
+        <w:rPr>
+          <w:b/>
+        </w:rPr>
+      </w:pPr>
+    </w:p>
+    <w:p>
+      <w:pPr>
+        <w:rPr>
+          <w:b/>
+        </w:rPr>
+      </w:pPr>
+      <w:r>
+        <w:rPr>
+          <w:b/>
+        </w:rPr>
+        <w:t>Strategies for how you would increase the companies’ social media presence and your Search Engine Optimization strategies.</w:t>
+      </w:r>
+    </w:p>
+    <w:p>
+      <w:pPr>
+        <w:pStyle w:val="ListParagraph"/>
+        <w:numPr>
+          <w:ilvl w:val="0"/>
+          <w:numId w:val="3"/>
+        </w:numPr>
+        <w:rPr>
+          <w:b/>
+        </w:rPr>
+      </w:pPr>
+      <w:r>
+        <w:t>I chose to add social media tags to the home page so that users can easily move between pages. There’s also room for extra ads or similar elements on the home page.</w:t>
+      </w:r>
+    </w:p>
+    <w:p>
+      <w:pPr>
+        <w:pStyle w:val="ListParagraph"/>
+        <w:numPr>
+          <w:ilvl w:val="0"/>
+          <w:numId w:val="3"/>
+        </w:numPr>
+        <w:rPr>
+          <w:b/>
+        </w:rPr>
+      </w:pPr>
+      <w:r>
+        <w:t xml:space="preserve">As for increasing SEO I have followed a set of rules, such as keeping titles correct, added a description meta tag and </w:t>
+      </w:r>
+      <w:r>
+        <w:t>kept the navigation easy and understandable. Users will slowly and steady build up over time as I would effectively use Google AdWords to promote the page. To keep users around I’ll make sure to have the site clean and easy to use.</w:t>
+      </w:r>
+    </w:p>
+    <w:p>
+      <w:pPr>
+        <w:rPr>
+          <w:b/>
+        </w:rPr>
+      </w:pPr>
+    </w:p>
+    <w:p>
+      <w:pPr>
+        <w:rPr>
+          <w:b/>
+        </w:rPr>
+      </w:pPr>
+    </w:p>
+    <w:p>
+      <w:pPr>
+        <w:rPr>
+          <w:b/>
+        </w:rPr>
+      </w:pPr>
+    </w:p>
+    <w:p>
+      <w:pPr>
+        <w:rPr>
+          <w:b/>
+        </w:rPr>
+      </w:pPr>
+      <w:r>
+        <w:rPr>
+          <w:b/>
+        </w:rPr>
+        <w:t>Design</w:t>
+      </w:r>
+    </w:p>
+    <w:p/>
+    <w:p>
+      <w:r>
+        <w:t>Very early paper prototypes of userpage and adminpage</w:t>
+      </w:r>
+    </w:p>
+    <w:p>
+      <w:pPr>
+        <w:pStyle w:val="ListParagraph"/>
+        <w:numPr>
+          <w:ilvl w:val="0"/>
+          <w:numId w:val="3"/>
+        </w:numPr>
+      </w:pPr>
       <w:hyperlink r:id="rId6" w:history="1">
         <w:r>
           <w:rPr>
             <w:rStyle w:val="Hyperlink"/>
           </w:rPr>
-          <w:t>file:///C:/Users/Jorgen/Downloads/search-engine-optimization-starter-guide.pdf</w:t>
+          <w:t>https://goo.gl/photos/7GdXuwZErXydPPSW8</w:t>
         </w:r>
       </w:hyperlink>
       <w:r>
-        <w:rPr>
-          <w:b/>
-        </w:rPr>
         <w:t xml:space="preserve"> </w:t>
       </w:r>
     </w:p>
-    <w:p>
-      <w:pPr>
-        <w:pStyle w:val="ListParagraph"/>
-        <w:numPr>
-          <w:ilvl w:val="0"/>
-          <w:numId w:val="3"/>
-        </w:numPr>
-        <w:rPr>
-          <w:b/>
-        </w:rPr>
-      </w:pPr>
-      <w:hyperlink r:id="rId7" w:history="1">
-        <w:r>
-          <w:rPr>
-            <w:rStyle w:val="Hyperlink"/>
-          </w:rPr>
-          <w:t>https://www.sitepoint.com/seo-trends-in-2016/</w:t>
-        </w:r>
-      </w:hyperlink>
-      <w:r>
-        <w:rPr>
-          <w:b/>
-        </w:rPr>
-        <w:t xml:space="preserve"> </w:t>
-      </w:r>
-    </w:p>
-    <w:p>
-      <w:pPr>
-        <w:rPr>
-          <w:b/>
-        </w:rPr>
-      </w:pPr>
-    </w:p>
-    <w:p>
-      <w:pPr>
-        <w:rPr>
-          <w:b/>
-        </w:rPr>
-      </w:pPr>
-    </w:p>
-    <w:p>
-      <w:pPr>
-        <w:rPr>
-          <w:b/>
-        </w:rPr>
-      </w:pPr>
-      <w:r>
-        <w:rPr>
-          <w:b/>
-        </w:rPr>
-        <w:t>Design</w:t>
-      </w:r>
-    </w:p>
     <w:p/>
     <w:p>
       <w:r>
-        <w:t xml:space="preserve">Very early paper prototypes of </w:t>
-      </w:r>
-      <w:proofErr w:type="spellStart"/>
-      <w:r>
-        <w:t>userpage</w:t>
-      </w:r>
-      <w:proofErr w:type="spellEnd"/>
-      <w:r>
-        <w:t xml:space="preserve"> and </w:t>
-      </w:r>
-      <w:proofErr w:type="spellStart"/>
-      <w:r>
-        <w:t>adminpage</w:t>
-      </w:r>
-      <w:proofErr w:type="spellEnd"/>
-    </w:p>
-    <w:p>
-      <w:pPr>
-        <w:pStyle w:val="ListParagraph"/>
-        <w:numPr>
-          <w:ilvl w:val="0"/>
-          <w:numId w:val="3"/>
-        </w:numPr>
-      </w:pPr>
-      <w:hyperlink r:id="rId8" w:history="1">
-        <w:r>
-          <w:rPr>
-            <w:rStyle w:val="Hyperlink"/>
-          </w:rPr>
-          <w:t>https://goo.gl/photos/7Gd</w:t>
-        </w:r>
-        <w:r>
-          <w:rPr>
-            <w:rStyle w:val="Hyperlink"/>
-          </w:rPr>
-          <w:t>X</w:t>
-        </w:r>
-        <w:r>
-          <w:rPr>
-            <w:rStyle w:val="Hyperlink"/>
-          </w:rPr>
-          <w:t>uwZEr</w:t>
-        </w:r>
-        <w:r>
-          <w:rPr>
-            <w:rStyle w:val="Hyperlink"/>
-          </w:rPr>
-          <w:t>X</w:t>
-        </w:r>
-        <w:r>
-          <w:rPr>
-            <w:rStyle w:val="Hyperlink"/>
-          </w:rPr>
-          <w:t>ydPPSW8</w:t>
-        </w:r>
-      </w:hyperlink>
-      <w:r>
-        <w:t xml:space="preserve"> </w:t>
-      </w:r>
-    </w:p>
-    <w:p/>
-    <w:p>
-      <w:r>
-        <w:t xml:space="preserve">Wireframes created only </w:t>
-      </w:r>
-      <w:proofErr w:type="gramStart"/>
-      <w:r>
-        <w:t>days</w:t>
-      </w:r>
-      <w:proofErr w:type="gramEnd"/>
-      <w:r>
-        <w:t xml:space="preserve"> after </w:t>
+        <w:lastRenderedPageBreak/>
+        <w:t xml:space="preserve">Wireframes created only days after </w:t>
       </w:r>
     </w:p>
     <w:p>
@@ -381,23 +345,7 @@
           <w:rFonts w:ascii="Segoe UI" w:hAnsi="Segoe UI" w:cs="Segoe UI"/>
           <w:color w:val="333333"/>
         </w:rPr>
-        <w:t xml:space="preserve">Wireframe </w:t>
-      </w:r>
-      <w:proofErr w:type="spellStart"/>
-      <w:r>
-        <w:rPr>
-          <w:rFonts w:ascii="Segoe UI" w:hAnsi="Segoe UI" w:cs="Segoe UI"/>
-          <w:color w:val="333333"/>
-        </w:rPr>
-        <w:t>Productview</w:t>
-      </w:r>
-      <w:proofErr w:type="spellEnd"/>
-      <w:r>
-        <w:rPr>
-          <w:rFonts w:ascii="Segoe UI" w:hAnsi="Segoe UI" w:cs="Segoe UI"/>
-          <w:color w:val="333333"/>
-        </w:rPr>
-        <w:t>:</w:t>
+        <w:t>Wireframe Productview:</w:t>
       </w:r>
       <w:r>
         <w:rPr>
@@ -407,24 +355,14 @@
         </w:rPr>
         <w:t> </w:t>
       </w:r>
-      <w:hyperlink r:id="rId9" w:history="1">
+      <w:hyperlink r:id="rId7" w:history="1">
         <w:r>
           <w:rPr>
             <w:rStyle w:val="Hyperlink"/>
             <w:rFonts w:ascii="Segoe UI" w:hAnsi="Segoe UI" w:cs="Segoe UI"/>
             <w:color w:val="4078C0"/>
           </w:rPr>
-          <w:t>https://wire</w:t>
-        </w:r>
-        <w:bookmarkStart w:id="0" w:name="_GoBack"/>
-        <w:bookmarkEnd w:id="0"/>
-        <w:r>
-          <w:rPr>
-            <w:rStyle w:val="Hyperlink"/>
-            <w:rFonts w:ascii="Segoe UI" w:hAnsi="Segoe UI" w:cs="Segoe UI"/>
-            <w:color w:val="4078C0"/>
-          </w:rPr>
-          <w:t>frame.cc/Tfe9k0</w:t>
+          <w:t>https://wireframe.cc/Tfe9k0</w:t>
         </w:r>
       </w:hyperlink>
     </w:p>
@@ -437,8 +375,10 @@
         </w:numPr>
         <w:spacing w:before="0" w:beforeAutospacing="0" w:after="240" w:afterAutospacing="0"/>
         <w:rPr>
+          <w:rStyle w:val="Hyperlink"/>
           <w:rFonts w:ascii="Segoe UI" w:hAnsi="Segoe UI" w:cs="Segoe UI"/>
           <w:color w:val="333333"/>
+          <w:u w:val="none"/>
         </w:rPr>
       </w:pPr>
       <w:r>
@@ -456,7 +396,7 @@
         </w:rPr>
         <w:t> </w:t>
       </w:r>
-      <w:hyperlink r:id="rId10" w:history="1">
+      <w:hyperlink r:id="rId8" w:history="1">
         <w:r>
           <w:rPr>
             <w:rStyle w:val="Hyperlink"/>
@@ -469,339 +409,60 @@
     </w:p>
     <w:p>
       <w:pPr>
-        <w:rPr>
-          <w:b/>
-          <w:u w:val="single"/>
-        </w:rPr>
-      </w:pPr>
-      <w:r>
-        <w:rPr>
-          <w:b/>
-          <w:u w:val="single"/>
-        </w:rPr>
-        <w:t>JavaScript</w:t>
-      </w:r>
-      <w:r>
-        <w:rPr>
-          <w:b/>
-          <w:u w:val="single"/>
-        </w:rPr>
-        <w:t xml:space="preserve"> and PHP</w:t>
-      </w:r>
-      <w:r>
-        <w:rPr>
-          <w:b/>
-          <w:u w:val="single"/>
-        </w:rPr>
-        <w:t xml:space="preserve"> Requirements </w:t>
-      </w:r>
-    </w:p>
-    <w:p>
-      <w:pPr>
-        <w:ind w:left="360"/>
-        <w:rPr>
-          <w:b/>
-        </w:rPr>
-      </w:pPr>
-    </w:p>
-    <w:p>
-      <w:pPr>
+        <w:pStyle w:val="NormalWeb"/>
+        <w:spacing w:before="0" w:beforeAutospacing="0" w:after="240" w:afterAutospacing="0"/>
+        <w:rPr>
+          <w:rFonts w:ascii="Segoe UI" w:hAnsi="Segoe UI" w:cs="Segoe UI"/>
+          <w:color w:val="333333"/>
+          <w:vertAlign w:val="subscript"/>
+        </w:rPr>
+      </w:pPr>
+      <w:r>
+        <w:rPr>
+          <w:rFonts w:ascii="Segoe UI" w:hAnsi="Segoe UI" w:cs="Segoe UI"/>
+          <w:color w:val="333333"/>
+        </w:rPr>
+        <w:t>My navigation system created in Creately. Explains the page navigation and user/admin relationship.</w:t>
+      </w:r>
+    </w:p>
+    <w:p>
+      <w:pPr>
+        <w:pStyle w:val="NormalWeb"/>
         <w:numPr>
           <w:ilvl w:val="0"/>
-          <w:numId w:val="6"/>
+          <w:numId w:val="3"/>
         </w:numPr>
-      </w:pPr>
-      <w:r>
-        <w:t>The website should be made more interactive/dynamic with the use of JavaScript.</w:t>
-      </w:r>
-    </w:p>
-    <w:p>
-      <w:pPr>
-        <w:numPr>
-          <w:ilvl w:val="0"/>
-          <w:numId w:val="6"/>
-        </w:numPr>
-      </w:pPr>
-      <w:r>
-        <w:t xml:space="preserve">You should include examples </w:t>
-      </w:r>
-      <w:proofErr w:type="gramStart"/>
-      <w:r>
-        <w:t>of  the</w:t>
-      </w:r>
-      <w:proofErr w:type="gramEnd"/>
-      <w:r>
-        <w:t xml:space="preserve"> following</w:t>
-      </w:r>
-    </w:p>
-    <w:p>
-      <w:pPr>
-        <w:numPr>
-          <w:ilvl w:val="1"/>
-          <w:numId w:val="6"/>
-        </w:numPr>
-      </w:pPr>
-      <w:r>
-        <w:t xml:space="preserve">using the </w:t>
-      </w:r>
-      <w:proofErr w:type="spellStart"/>
-      <w:r>
-        <w:t>getElement</w:t>
-      </w:r>
-      <w:proofErr w:type="spellEnd"/>
-      <w:r>
-        <w:t xml:space="preserve"> methods </w:t>
-      </w:r>
-    </w:p>
-    <w:p>
-      <w:pPr>
-        <w:numPr>
-          <w:ilvl w:val="1"/>
-          <w:numId w:val="6"/>
-        </w:numPr>
-      </w:pPr>
-      <w:r>
-        <w:t xml:space="preserve">JavaScript’s </w:t>
-      </w:r>
-      <w:proofErr w:type="spellStart"/>
-      <w:proofErr w:type="gramStart"/>
-      <w:r>
-        <w:t>window.open</w:t>
-      </w:r>
-      <w:proofErr w:type="spellEnd"/>
-      <w:proofErr w:type="gramEnd"/>
-      <w:r>
-        <w:t xml:space="preserve"> (), </w:t>
-      </w:r>
-    </w:p>
-    <w:p>
-      <w:pPr>
-        <w:numPr>
-          <w:ilvl w:val="1"/>
-          <w:numId w:val="6"/>
-        </w:numPr>
-      </w:pPr>
-      <w:proofErr w:type="spellStart"/>
-      <w:r>
-        <w:t>Javascript</w:t>
-      </w:r>
-      <w:proofErr w:type="spellEnd"/>
-      <w:r>
-        <w:t xml:space="preserve"> Events</w:t>
-      </w:r>
-    </w:p>
-    <w:p>
-      <w:pPr>
-        <w:numPr>
-          <w:ilvl w:val="0"/>
-          <w:numId w:val="6"/>
-        </w:numPr>
-      </w:pPr>
-      <w:r>
-        <w:t xml:space="preserve">The feedback page should be fully validated using JavaScript to ensure that the user has filled in all fields and only once validated should be passed onto the relevant </w:t>
-      </w:r>
-      <w:proofErr w:type="spellStart"/>
-      <w:r>
-        <w:t>php</w:t>
-      </w:r>
-      <w:proofErr w:type="spellEnd"/>
-      <w:r>
-        <w:t xml:space="preserve"> file which will generate a report which will display back to the user the information they have just entered. </w:t>
-      </w:r>
-    </w:p>
-    <w:p>
-      <w:pPr>
-        <w:numPr>
-          <w:ilvl w:val="0"/>
-          <w:numId w:val="5"/>
-        </w:numPr>
-      </w:pPr>
-      <w:r>
-        <w:t xml:space="preserve">When the site loads up, the user should be given the option to register </w:t>
-      </w:r>
-    </w:p>
-    <w:p>
-      <w:pPr>
-        <w:numPr>
-          <w:ilvl w:val="1"/>
-          <w:numId w:val="5"/>
-        </w:numPr>
-      </w:pPr>
-      <w:r>
-        <w:lastRenderedPageBreak/>
-        <w:t xml:space="preserve">The register form should ask the user to enter their full name, a valid email address, a username and password.  The password should be at least 6 characters long. </w:t>
-      </w:r>
-    </w:p>
-    <w:p>
-      <w:pPr>
-        <w:numPr>
-          <w:ilvl w:val="1"/>
-          <w:numId w:val="5"/>
-        </w:numPr>
-      </w:pPr>
-      <w:r>
-        <w:t xml:space="preserve">This information should be passed to a </w:t>
-      </w:r>
-      <w:proofErr w:type="spellStart"/>
-      <w:r>
-        <w:t>php</w:t>
-      </w:r>
-      <w:proofErr w:type="spellEnd"/>
-      <w:r>
-        <w:t xml:space="preserve"> file on the server which will write the data out to a text file called register.txt.</w:t>
-      </w:r>
-    </w:p>
-    <w:p>
-      <w:pPr>
-        <w:numPr>
-          <w:ilvl w:val="0"/>
-          <w:numId w:val="5"/>
-        </w:numPr>
-      </w:pPr>
-      <w:r>
-        <w:t>The feedback form should consist of the following fields (you can add extra if you wish)</w:t>
-      </w:r>
-    </w:p>
-    <w:p>
-      <w:pPr>
-        <w:pStyle w:val="ListParagraph"/>
-      </w:pPr>
-    </w:p>
-    <w:p>
-      <w:pPr>
-        <w:pStyle w:val="ListParagraph"/>
-        <w:numPr>
-          <w:ilvl w:val="2"/>
-          <w:numId w:val="7"/>
-        </w:numPr>
-        <w:contextualSpacing w:val="0"/>
-      </w:pPr>
-      <w:r>
-        <w:t xml:space="preserve">Take in </w:t>
-      </w:r>
-      <w:proofErr w:type="gramStart"/>
-      <w:r>
-        <w:t>persons</w:t>
-      </w:r>
-      <w:proofErr w:type="gramEnd"/>
-      <w:r>
-        <w:t xml:space="preserve"> full name and address</w:t>
-      </w:r>
-    </w:p>
-    <w:p>
-      <w:pPr>
-        <w:pStyle w:val="ListParagraph"/>
-        <w:numPr>
-          <w:ilvl w:val="2"/>
-          <w:numId w:val="7"/>
-        </w:numPr>
-        <w:contextualSpacing w:val="0"/>
-      </w:pPr>
-      <w:r>
-        <w:t>Age</w:t>
-      </w:r>
-    </w:p>
-    <w:p>
-      <w:pPr>
-        <w:pStyle w:val="ListParagraph"/>
-        <w:numPr>
-          <w:ilvl w:val="2"/>
-          <w:numId w:val="7"/>
-        </w:numPr>
-        <w:contextualSpacing w:val="0"/>
-      </w:pPr>
-      <w:r>
-        <w:t>Gender</w:t>
-      </w:r>
-    </w:p>
-    <w:p>
-      <w:pPr>
-        <w:pStyle w:val="ListParagraph"/>
-        <w:numPr>
-          <w:ilvl w:val="2"/>
-          <w:numId w:val="7"/>
-        </w:numPr>
-        <w:contextualSpacing w:val="0"/>
-      </w:pPr>
-      <w:r>
-        <w:t>Email address</w:t>
-      </w:r>
-    </w:p>
-    <w:p>
-      <w:pPr>
-        <w:pStyle w:val="ListParagraph"/>
-        <w:numPr>
-          <w:ilvl w:val="2"/>
-          <w:numId w:val="7"/>
-        </w:numPr>
-        <w:contextualSpacing w:val="0"/>
-      </w:pPr>
-      <w:r>
-        <w:t>Contact Phone number</w:t>
-      </w:r>
-    </w:p>
-    <w:p>
-      <w:pPr>
-        <w:pStyle w:val="ListParagraph"/>
-        <w:numPr>
-          <w:ilvl w:val="2"/>
-          <w:numId w:val="7"/>
-        </w:numPr>
-        <w:contextualSpacing w:val="0"/>
-      </w:pPr>
-      <w:r>
-        <w:t xml:space="preserve">Did you enjoy the </w:t>
-      </w:r>
-      <w:proofErr w:type="gramStart"/>
-      <w:r>
-        <w:t>website ,</w:t>
-      </w:r>
-      <w:proofErr w:type="gramEnd"/>
-      <w:r>
-        <w:t xml:space="preserve"> Yes, No</w:t>
-      </w:r>
-    </w:p>
-    <w:p>
-      <w:pPr>
-        <w:pStyle w:val="ListParagraph"/>
-        <w:numPr>
-          <w:ilvl w:val="2"/>
-          <w:numId w:val="7"/>
-        </w:numPr>
-        <w:contextualSpacing w:val="0"/>
-      </w:pPr>
-      <w:r>
-        <w:t>Any other comments.</w:t>
-      </w:r>
-    </w:p>
-    <w:p>
-      <w:pPr>
-        <w:ind w:left="720"/>
-      </w:pPr>
-    </w:p>
-    <w:p>
-      <w:pPr>
-        <w:ind w:left="1440"/>
-      </w:pPr>
-    </w:p>
-    <w:p>
-      <w:pPr>
-        <w:rPr>
-          <w:b/>
-          <w:bCs/>
-        </w:rPr>
-      </w:pPr>
-      <w:r>
-        <w:rPr>
-          <w:b/>
-          <w:bCs/>
-        </w:rPr>
-        <w:t>(50 Marks)</w:t>
-      </w:r>
-    </w:p>
-    <w:p/>
-    <w:p/>
-    <w:p/>
+        <w:spacing w:before="0" w:beforeAutospacing="0" w:after="240" w:afterAutospacing="0"/>
+        <w:rPr>
+          <w:rFonts w:ascii="Segoe UI" w:hAnsi="Segoe UI" w:cs="Segoe UI"/>
+          <w:color w:val="333333"/>
+        </w:rPr>
+      </w:pPr>
+      <w:r>
+        <w:rPr>
+          <w:rStyle w:val="apple-converted-space"/>
+          <w:rFonts w:ascii="Segoe UI" w:hAnsi="Segoe UI" w:cs="Segoe UI"/>
+          <w:color w:val="333333"/>
+          <w:shd w:val="clear" w:color="auto" w:fill="FFFFFF"/>
+        </w:rPr>
+        <w:t> </w:t>
+      </w:r>
+      <w:hyperlink r:id="rId9" w:history="1">
+        <w:r>
+          <w:rPr>
+            <w:rStyle w:val="Hyperlink"/>
+            <w:rFonts w:ascii="Segoe UI" w:hAnsi="Segoe UI" w:cs="Segoe UI"/>
+            <w:color w:val="4078C0"/>
+            <w:u w:val="none"/>
+            <w:shd w:val="clear" w:color="auto" w:fill="FFFFFF"/>
+          </w:rPr>
+          <w:t>https://creately.com/diagram/ivsgt5ny1/68eGD3FxRODQDnmq5dYJ4K8gls%3D</w:t>
+        </w:r>
+      </w:hyperlink>
+      <w:r>
+        <w:t xml:space="preserve"> </w:t>
+      </w:r>
+    </w:p>
     <w:p>
       <w:pPr>
         <w:rPr>
@@ -809,35 +470,38 @@
           <w:u w:val="single"/>
         </w:rPr>
       </w:pPr>
-      <w:r>
-        <w:rPr>
-          <w:b/>
-          <w:u w:val="single"/>
-        </w:rPr>
-        <w:t xml:space="preserve">Extra </w:t>
-      </w:r>
-    </w:p>
-    <w:p/>
-    <w:p>
-      <w:pPr>
-        <w:numPr>
-          <w:ilvl w:val="0"/>
-          <w:numId w:val="5"/>
-        </w:numPr>
-      </w:pPr>
-      <w:r>
-        <w:t xml:space="preserve">An extra 20 marks are available to anyone who can incorporate any extra features into the web site (material covered in class or not, but not specified in the specification above).  You must document any extra material included </w:t>
-      </w:r>
-      <w:proofErr w:type="gramStart"/>
-      <w:r>
-        <w:t>in order for</w:t>
-      </w:r>
-      <w:proofErr w:type="gramEnd"/>
-      <w:r>
-        <w:t xml:space="preserve"> it to be marked.</w:t>
-      </w:r>
-    </w:p>
-    <w:p/>
+    </w:p>
+    <w:p>
+      <w:pPr>
+        <w:rPr>
+          <w:b/>
+        </w:rPr>
+      </w:pPr>
+      <w:r>
+        <w:rPr>
+          <w:b/>
+        </w:rPr>
+        <w:t xml:space="preserve">Everything should be documented in GitHub. If anything goes wrong with the local build I’ll make sure to have the online Heroku version up and running always. </w:t>
+      </w:r>
+    </w:p>
+    <w:p>
+      <w:pPr>
+        <w:rPr>
+          <w:b/>
+        </w:rPr>
+      </w:pPr>
+      <w:hyperlink r:id="rId10" w:history="1">
+        <w:r>
+          <w:rPr>
+            <w:rStyle w:val="Hyperlink"/>
+            <w:rFonts w:ascii="Segoe UI" w:hAnsi="Segoe UI" w:cs="Segoe UI"/>
+            <w:color w:val="4078C0"/>
+            <w:shd w:val="clear" w:color="auto" w:fill="FFFFFF"/>
+          </w:rPr>
+          <w:t>https://greenbox-wit.herokuapp.com/</w:t>
+        </w:r>
+      </w:hyperlink>
+    </w:p>
     <w:sectPr>
       <w:pgSz w:w="11906" w:h="16838"/>
       <w:pgMar w:top="1440" w:right="1440" w:bottom="1440" w:left="1440" w:header="708" w:footer="708" w:gutter="0"/>
@@ -1812,6 +1476,7 @@
     <w:lsdException w:name="HTML Sample" w:semiHidden="1" w:unhideWhenUsed="1"/>
     <w:lsdException w:name="HTML Typewriter" w:semiHidden="1" w:unhideWhenUsed="1"/>
     <w:lsdException w:name="HTML Variable" w:semiHidden="1" w:unhideWhenUsed="1"/>
+    <w:lsdException w:name="Normal Table" w:semiHidden="1" w:unhideWhenUsed="1"/>
     <w:lsdException w:name="annotation subject" w:semiHidden="1" w:unhideWhenUsed="1"/>
     <w:lsdException w:name="No List" w:semiHidden="1" w:unhideWhenUsed="1"/>
     <w:lsdException w:name="Outline List 1" w:semiHidden="1" w:unhideWhenUsed="1"/>
@@ -1856,6 +1521,7 @@
     <w:lsdException w:name="Table Professional" w:semiHidden="1" w:unhideWhenUsed="1"/>
     <w:lsdException w:name="Table Subtle 1" w:semiHidden="1" w:unhideWhenUsed="1"/>
     <w:lsdException w:name="Table Subtle 2" w:semiHidden="1" w:unhideWhenUsed="1"/>
+    <w:lsdException w:name="Table Web 1" w:semiHidden="1" w:unhideWhenUsed="1"/>
     <w:lsdException w:name="Table Web 2" w:semiHidden="1" w:unhideWhenUsed="1"/>
     <w:lsdException w:name="Table Web 3" w:semiHidden="1" w:unhideWhenUsed="1"/>
     <w:lsdException w:name="Balloon Text" w:semiHidden="1" w:unhideWhenUsed="1"/>

</xml_diff>